<commit_message>
Thắng cần xem lại lý thuyết rất nhiều và sửa lỗi đi dmm
</commit_message>
<xml_diff>
--- a/DoAnCuoiKy.docx
+++ b/DoAnCuoiKy.docx
@@ -1,6 +1,6 @@
 
 <file path=word/document.xml><?xml version="1.0" encoding="utf-8"?>
-<w:document xmlns:wpc="http://schemas.microsoft.com/office/word/2010/wordprocessingCanvas" xmlns:cx="http://schemas.microsoft.com/office/drawing/2014/chartex" xmlns:cx1="http://schemas.microsoft.com/office/drawing/2015/9/8/chartex" xmlns:cx2="http://schemas.microsoft.com/office/drawing/2015/10/21/chartex" xmlns:cx3="http://schemas.microsoft.com/office/drawing/2016/5/9/chartex" xmlns:cx4="http://schemas.microsoft.com/office/drawing/2016/5/10/chartex" xmlns:cx5="http://schemas.microsoft.com/office/drawing/2016/5/11/chartex" xmlns:cx6="http://schemas.microsoft.com/office/drawing/2016/5/12/chartex" xmlns:cx7="http://schemas.microsoft.com/office/drawing/2016/5/13/chartex" xmlns:cx8="http://schemas.microsoft.com/office/drawing/2016/5/14/chartex" xmlns:mc="http://schemas.openxmlformats.org/markup-compatibility/2006" xmlns:aink="http://schemas.microsoft.com/office/drawing/2016/ink" xmlns:am3d="http://schemas.microsoft.com/office/drawing/2017/model3d" xmlns:o="urn:schemas-microsoft-com:office:office" xmlns:r="http://schemas.openxmlformats.org/officeDocument/2006/relationships" xmlns:m="http://schemas.openxmlformats.org/officeDocument/2006/math" xmlns:v="urn:schemas-microsoft-com:vml" xmlns:wp14="http://schemas.microsoft.com/office/word/2010/wordprocessingDrawing" xmlns:wp="http://schemas.openxmlformats.org/drawingml/2006/wordprocessingDrawing" xmlns:w10="urn:schemas-microsoft-com:office:word" xmlns:w="http://schemas.openxmlformats.org/wordprocessingml/2006/main" xmlns:w14="http://schemas.microsoft.com/office/word/2010/wordml" xmlns:w15="http://schemas.microsoft.com/office/word/2012/wordml" xmlns:w16cex="http://schemas.microsoft.com/office/word/2018/wordml/cex" xmlns:w16cid="http://schemas.microsoft.com/office/word/2016/wordml/cid" xmlns:w16="http://schemas.microsoft.com/office/word/2018/wordml" xmlns:w16se="http://schemas.microsoft.com/office/word/2015/wordml/symex" xmlns:wpg="http://schemas.microsoft.com/office/word/2010/wordprocessingGroup" xmlns:wpi="http://schemas.microsoft.com/office/word/2010/wordprocessingInk" xmlns:wne="http://schemas.microsoft.com/office/word/2006/wordml" xmlns:wps="http://schemas.microsoft.com/office/word/2010/wordprocessingShape" mc:Ignorable="w14 w15 w16se w16cid w16 w16cex wp14">
+<w:document xmlns:wpc="http://schemas.microsoft.com/office/word/2010/wordprocessingCanvas" xmlns:cx="http://schemas.microsoft.com/office/drawing/2014/chartex" xmlns:mc="http://schemas.openxmlformats.org/markup-compatibility/2006" xmlns:o="urn:schemas-microsoft-com:office:office" xmlns:r="http://schemas.openxmlformats.org/officeDocument/2006/relationships" xmlns:m="http://schemas.openxmlformats.org/officeDocument/2006/math" xmlns:v="urn:schemas-microsoft-com:vml" xmlns:wp14="http://schemas.microsoft.com/office/word/2010/wordprocessingDrawing" xmlns:wp="http://schemas.openxmlformats.org/drawingml/2006/wordprocessingDrawing" xmlns:w10="urn:schemas-microsoft-com:office:word" xmlns:w="http://schemas.openxmlformats.org/wordprocessingml/2006/main" xmlns:w14="http://schemas.microsoft.com/office/word/2010/wordml" xmlns:w15="http://schemas.microsoft.com/office/word/2012/wordml" xmlns:w16se="http://schemas.microsoft.com/office/word/2015/wordml/symex" xmlns:wpg="http://schemas.microsoft.com/office/word/2010/wordprocessingGroup" xmlns:wpi="http://schemas.microsoft.com/office/word/2010/wordprocessingInk" xmlns:wne="http://schemas.microsoft.com/office/word/2006/wordml" xmlns:wps="http://schemas.microsoft.com/office/word/2010/wordprocessingShape" mc:Ignorable="w14 w15 w16se wp14">
   <w:body>
     <w:p>
       <w:pPr>
@@ -1214,6 +1214,7 @@
         <w:rPr>
           <w:lang w:val="vi-VN"/>
         </w:rPr>
+        <w:lastRenderedPageBreak/>
         <w:t>LỜI CẢM ƠN</w:t>
       </w:r>
       <w:bookmarkEnd w:id="0"/>
@@ -1318,32 +1319,6 @@
     </w:p>
     <w:p>
       <w:pPr>
-        <w:pStyle w:val="Nidungvnbn"/>
-      </w:pPr>
-    </w:p>
-    <w:p>
-      <w:pPr>
-        <w:pStyle w:val="Nidungvnbn"/>
-      </w:pPr>
-    </w:p>
-    <w:p>
-      <w:pPr>
-        <w:pStyle w:val="Nidungvnbn"/>
-      </w:pPr>
-    </w:p>
-    <w:p>
-      <w:pPr>
-        <w:pStyle w:val="Nidungvnbn"/>
-        <w:ind w:firstLine="0"/>
-      </w:pPr>
-    </w:p>
-    <w:p>
-      <w:pPr>
-        <w:pStyle w:val="Nidungvnbn"/>
-      </w:pPr>
-    </w:p>
-    <w:p>
-      <w:pPr>
         <w:pStyle w:val="Heading1"/>
         <w:spacing w:before="0"/>
         <w:jc w:val="center"/>
@@ -1358,6 +1333,7 @@
           <w:szCs w:val="32"/>
           <w:lang w:val="vi-VN"/>
         </w:rPr>
+        <w:lastRenderedPageBreak/>
         <w:t>ĐỒ ÁN</w:t>
       </w:r>
       <w:r>
@@ -1716,6 +1692,7 @@
         <w:tabs>
           <w:tab w:val="center" w:pos="6379"/>
         </w:tabs>
+        <w:spacing w:line="480" w:lineRule="auto"/>
         <w:jc w:val="both"/>
         <w:rPr>
           <w:i/>
@@ -1743,18 +1720,28 @@
         <w:tabs>
           <w:tab w:val="center" w:pos="6379"/>
         </w:tabs>
+        <w:spacing w:line="480" w:lineRule="auto"/>
         <w:jc w:val="both"/>
         <w:rPr>
           <w:i/>
           <w:szCs w:val="26"/>
         </w:rPr>
       </w:pPr>
+      <w:r>
+        <w:rPr>
+          <w:i/>
+          <w:szCs w:val="26"/>
+        </w:rPr>
+        <w:tab/>
+        <w:t>Phạm Công</w:t>
+      </w:r>
     </w:p>
     <w:p>
       <w:pPr>
         <w:tabs>
           <w:tab w:val="center" w:pos="6379"/>
         </w:tabs>
+        <w:spacing w:line="480" w:lineRule="auto"/>
         <w:jc w:val="both"/>
         <w:rPr>
           <w:i/>
@@ -1767,7 +1754,7 @@
           <w:szCs w:val="26"/>
         </w:rPr>
         <w:tab/>
-        <w:t>Phạm Công</w:t>
+        <w:t>Tô Quốc Thắng</w:t>
       </w:r>
     </w:p>
     <w:p>
@@ -1775,62 +1762,25 @@
         <w:tabs>
           <w:tab w:val="center" w:pos="6379"/>
         </w:tabs>
+        <w:spacing w:line="480" w:lineRule="auto"/>
         <w:jc w:val="both"/>
         <w:rPr>
           <w:i/>
           <w:szCs w:val="26"/>
         </w:rPr>
       </w:pPr>
-    </w:p>
-    <w:p>
-      <w:pPr>
-        <w:tabs>
-          <w:tab w:val="center" w:pos="6379"/>
-        </w:tabs>
-        <w:jc w:val="both"/>
+      <w:r>
         <w:rPr>
           <w:i/>
           <w:szCs w:val="26"/>
         </w:rPr>
-      </w:pPr>
+        <w:tab/>
+      </w:r>
       <w:r>
         <w:rPr>
           <w:i/>
           <w:szCs w:val="26"/>
         </w:rPr>
-        <w:tab/>
-        <w:t>Tô Quốc Thắng</w:t>
-      </w:r>
-    </w:p>
-    <w:p>
-      <w:pPr>
-        <w:tabs>
-          <w:tab w:val="center" w:pos="6379"/>
-        </w:tabs>
-        <w:jc w:val="both"/>
-        <w:rPr>
-          <w:i/>
-          <w:szCs w:val="26"/>
-        </w:rPr>
-      </w:pPr>
-    </w:p>
-    <w:p>
-      <w:pPr>
-        <w:tabs>
-          <w:tab w:val="center" w:pos="6379"/>
-        </w:tabs>
-        <w:jc w:val="both"/>
-        <w:rPr>
-          <w:i/>
-          <w:szCs w:val="26"/>
-        </w:rPr>
-      </w:pPr>
-      <w:r>
-        <w:rPr>
-          <w:i/>
-          <w:szCs w:val="26"/>
-        </w:rPr>
-        <w:tab/>
         <w:t>Trần Phạm Anh Tuấn</w:t>
       </w:r>
       <w:r>
@@ -1856,6 +1806,7 @@
         <w:rPr>
           <w:lang w:val="vi-VN"/>
         </w:rPr>
+        <w:lastRenderedPageBreak/>
         <w:t>PHẦN XÁC NHẬN VÀ ĐÁNH GIÁ CỦA GIẢNG VIÊN</w:t>
       </w:r>
       <w:bookmarkEnd w:id="5"/>
@@ -1910,7 +1861,7 @@
         <mc:AlternateContent>
           <mc:Choice Requires="wps">
             <w:drawing>
-              <wp:anchor distT="0" distB="0" distL="0" distR="0" simplePos="0" relativeHeight="251637760" behindDoc="1" locked="0" layoutInCell="1" allowOverlap="1" wp14:anchorId="7965C312" wp14:editId="4FF99295">
+              <wp:anchor distT="0" distB="0" distL="0" distR="0" simplePos="0" relativeHeight="251653120" behindDoc="1" locked="0" layoutInCell="1" allowOverlap="1" wp14:anchorId="7965C312" wp14:editId="5CDB0416">
                 <wp:simplePos x="0" y="0"/>
                 <wp:positionH relativeFrom="page">
                   <wp:posOffset>1260475</wp:posOffset>
@@ -1972,7 +1923,7 @@
           </mc:Choice>
           <mc:Fallback>
             <w:pict>
-              <v:line w14:anchorId="0ED0A5F3" id="Straight Connector 86" o:spid="_x0000_s1026" style="position:absolute;z-index:-251678720;visibility:visible;mso-wrap-style:square;mso-width-percent:0;mso-height-percent:0;mso-wrap-distance-left:0;mso-wrap-distance-top:0;mso-wrap-distance-right:0;mso-wrap-distance-bottom:0;mso-position-horizontal:absolute;mso-position-horizontal-relative:page;mso-position-vertical:absolute;mso-position-vertical-relative:text;mso-width-percent:0;mso-height-percent:0;mso-width-relative:page;mso-height-relative:page" from="99.25pt,18.7pt" to="554.8pt,18.7pt" o:gfxdata="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" strokeweight=".22522mm">
+              <v:line w14:anchorId="312C6077" id="Straight Connector 86" o:spid="_x0000_s1026" style="position:absolute;z-index:-251663360;visibility:visible;mso-wrap-style:square;mso-width-percent:0;mso-height-percent:0;mso-wrap-distance-left:0;mso-wrap-distance-top:0;mso-wrap-distance-right:0;mso-wrap-distance-bottom:0;mso-position-horizontal:absolute;mso-position-horizontal-relative:page;mso-position-vertical:absolute;mso-position-vertical-relative:text;mso-width-percent:0;mso-height-percent:0;mso-width-relative:page;mso-height-relative:page" from="99.25pt,18.7pt" to="554.8pt,18.7pt" o:gfxdata="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" strokeweight=".22522mm">
                 <w10:wrap type="topAndBottom" anchorx="page"/>
               </v:line>
             </w:pict>
@@ -1989,7 +1940,7 @@
         <mc:AlternateContent>
           <mc:Choice Requires="wps">
             <w:drawing>
-              <wp:anchor distT="0" distB="0" distL="0" distR="0" simplePos="0" relativeHeight="251643904" behindDoc="1" locked="0" layoutInCell="1" allowOverlap="1" wp14:anchorId="34794083" wp14:editId="2AACA806">
+              <wp:anchor distT="0" distB="0" distL="0" distR="0" simplePos="0" relativeHeight="251654144" behindDoc="1" locked="0" layoutInCell="1" allowOverlap="1" wp14:anchorId="34794083" wp14:editId="5938AAB0">
                 <wp:simplePos x="0" y="0"/>
                 <wp:positionH relativeFrom="page">
                   <wp:posOffset>1260475</wp:posOffset>
@@ -2051,7 +2002,7 @@
           </mc:Choice>
           <mc:Fallback>
             <w:pict>
-              <v:line w14:anchorId="72CDB366" id="Straight Connector 22" o:spid="_x0000_s1026" style="position:absolute;z-index:-251672576;visibility:visible;mso-wrap-style:square;mso-width-percent:0;mso-height-percent:0;mso-wrap-distance-left:0;mso-wrap-distance-top:0;mso-wrap-distance-right:0;mso-wrap-distance-bottom:0;mso-position-horizontal:absolute;mso-position-horizontal-relative:page;mso-position-vertical:absolute;mso-position-vertical-relative:text;mso-width-percent:0;mso-height-percent:0;mso-width-relative:page;mso-height-relative:page" from="99.25pt,39.8pt" to="554.8pt,39.8pt" o:gfxdata="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" strokeweight=".22522mm">
+              <v:line w14:anchorId="3F5844AF" id="Straight Connector 22" o:spid="_x0000_s1026" style="position:absolute;z-index:-251662336;visibility:visible;mso-wrap-style:square;mso-width-percent:0;mso-height-percent:0;mso-wrap-distance-left:0;mso-wrap-distance-top:0;mso-wrap-distance-right:0;mso-wrap-distance-bottom:0;mso-position-horizontal:absolute;mso-position-horizontal-relative:page;mso-position-vertical:absolute;mso-position-vertical-relative:text;mso-width-percent:0;mso-height-percent:0;mso-width-relative:page;mso-height-relative:page" from="99.25pt,39.8pt" to="554.8pt,39.8pt" o:gfxdata="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" strokeweight=".22522mm">
                 <w10:wrap type="topAndBottom" anchorx="page"/>
               </v:line>
             </w:pict>
@@ -2068,7 +2019,7 @@
         <mc:AlternateContent>
           <mc:Choice Requires="wps">
             <w:drawing>
-              <wp:anchor distT="0" distB="0" distL="0" distR="0" simplePos="0" relativeHeight="251650048" behindDoc="1" locked="0" layoutInCell="1" allowOverlap="1" wp14:anchorId="3CB6BE21" wp14:editId="49A8CA8F">
+              <wp:anchor distT="0" distB="0" distL="0" distR="0" simplePos="0" relativeHeight="251656192" behindDoc="1" locked="0" layoutInCell="1" allowOverlap="1" wp14:anchorId="3CB6BE21" wp14:editId="11CE478E">
                 <wp:simplePos x="0" y="0"/>
                 <wp:positionH relativeFrom="page">
                   <wp:posOffset>1260475</wp:posOffset>
@@ -2130,7 +2081,7 @@
           </mc:Choice>
           <mc:Fallback>
             <w:pict>
-              <v:line w14:anchorId="3283D6A6" id="Straight Connector 21" o:spid="_x0000_s1026" style="position:absolute;z-index:-251666432;visibility:visible;mso-wrap-style:square;mso-width-percent:0;mso-height-percent:0;mso-wrap-distance-left:0;mso-wrap-distance-top:0;mso-wrap-distance-right:0;mso-wrap-distance-bottom:0;mso-position-horizontal:absolute;mso-position-horizontal-relative:page;mso-position-vertical:absolute;mso-position-vertical-relative:text;mso-width-percent:0;mso-height-percent:0;mso-width-relative:page;mso-height-relative:page" from="99.25pt,60.95pt" to="554.8pt,60.95pt" o:gfxdata="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" strokeweight=".22522mm">
+              <v:line w14:anchorId="5E4D506F" id="Straight Connector 21" o:spid="_x0000_s1026" style="position:absolute;z-index:-251660288;visibility:visible;mso-wrap-style:square;mso-width-percent:0;mso-height-percent:0;mso-wrap-distance-left:0;mso-wrap-distance-top:0;mso-wrap-distance-right:0;mso-wrap-distance-bottom:0;mso-position-horizontal:absolute;mso-position-horizontal-relative:page;mso-position-vertical:absolute;mso-position-vertical-relative:text;mso-width-percent:0;mso-height-percent:0;mso-width-relative:page;mso-height-relative:page" from="99.25pt,60.95pt" to="554.8pt,60.95pt" o:gfxdata="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" strokeweight=".22522mm">
                 <w10:wrap type="topAndBottom" anchorx="page"/>
               </v:line>
             </w:pict>
@@ -2147,7 +2098,7 @@
         <mc:AlternateContent>
           <mc:Choice Requires="wps">
             <w:drawing>
-              <wp:anchor distT="0" distB="0" distL="0" distR="0" simplePos="0" relativeHeight="251656192" behindDoc="1" locked="0" layoutInCell="1" allowOverlap="1" wp14:anchorId="6B6FB03B" wp14:editId="36C8B0EF">
+              <wp:anchor distT="0" distB="0" distL="0" distR="0" simplePos="0" relativeHeight="251657216" behindDoc="1" locked="0" layoutInCell="1" allowOverlap="1" wp14:anchorId="6B6FB03B" wp14:editId="319BCC35">
                 <wp:simplePos x="0" y="0"/>
                 <wp:positionH relativeFrom="page">
                   <wp:posOffset>1260475</wp:posOffset>
@@ -2209,7 +2160,7 @@
           </mc:Choice>
           <mc:Fallback>
             <w:pict>
-              <v:line w14:anchorId="68ACEDBE" id="Straight Connector 20" o:spid="_x0000_s1026" style="position:absolute;z-index:-251660288;visibility:visible;mso-wrap-style:square;mso-width-percent:0;mso-height-percent:0;mso-wrap-distance-left:0;mso-wrap-distance-top:0;mso-wrap-distance-right:0;mso-wrap-distance-bottom:0;mso-position-horizontal:absolute;mso-position-horizontal-relative:page;mso-position-vertical:absolute;mso-position-vertical-relative:text;mso-width-percent:0;mso-height-percent:0;mso-width-relative:page;mso-height-relative:page" from="99.25pt,82.2pt" to="554.8pt,82.2pt" o:gfxdata="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" strokeweight=".22522mm">
+              <v:line w14:anchorId="0FDE58C5" id="Straight Connector 20" o:spid="_x0000_s1026" style="position:absolute;z-index:-251659264;visibility:visible;mso-wrap-style:square;mso-width-percent:0;mso-height-percent:0;mso-wrap-distance-left:0;mso-wrap-distance-top:0;mso-wrap-distance-right:0;mso-wrap-distance-bottom:0;mso-position-horizontal:absolute;mso-position-horizontal-relative:page;mso-position-vertical:absolute;mso-position-vertical-relative:text;mso-width-percent:0;mso-height-percent:0;mso-width-relative:page;mso-height-relative:page" from="99.25pt,82.2pt" to="554.8pt,82.2pt" o:gfxdata="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" strokeweight=".22522mm">
                 <w10:wrap type="topAndBottom" anchorx="page"/>
               </v:line>
             </w:pict>
@@ -2226,7 +2177,7 @@
         <mc:AlternateContent>
           <mc:Choice Requires="wpg">
             <w:drawing>
-              <wp:anchor distT="0" distB="0" distL="0" distR="0" simplePos="0" relativeHeight="251663360" behindDoc="1" locked="0" layoutInCell="1" allowOverlap="1" wp14:anchorId="4C389112" wp14:editId="31224DFC">
+              <wp:anchor distT="0" distB="0" distL="0" distR="0" simplePos="0" relativeHeight="251659264" behindDoc="1" locked="0" layoutInCell="1" allowOverlap="1" wp14:anchorId="4C389112" wp14:editId="40F5DAE1">
                 <wp:simplePos x="0" y="0"/>
                 <wp:positionH relativeFrom="page">
                   <wp:posOffset>1260475</wp:posOffset>
@@ -2335,7 +2286,7 @@
           </mc:Choice>
           <mc:Fallback>
             <w:pict>
-              <v:group w14:anchorId="10315BB5" id="Group 87" o:spid="_x0000_s1026" style="position:absolute;margin-left:99.25pt;margin-top:103pt;width:455.85pt;height:.65pt;z-index:-251653120;mso-wrap-distance-left:0;mso-wrap-distance-right:0;mso-position-horizontal-relative:page" coordorigin="1985,2060" coordsize="9117,13" o:gfxdata="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">
+              <v:group w14:anchorId="272EDD3E" id="Group 87" o:spid="_x0000_s1026" style="position:absolute;margin-left:99.25pt;margin-top:103pt;width:455.85pt;height:.65pt;z-index:-251657216;mso-wrap-distance-left:0;mso-wrap-distance-right:0;mso-position-horizontal-relative:page" coordorigin="1985,2060" coordsize="9117,13" o:gfxdata="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">
                 <v:line id="Line 7" o:spid="_x0000_s1027" style="position:absolute;visibility:visible;mso-wrap-style:square" from="1985,2066" to="6462,2066" o:connectortype="straight" o:gfxdata="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" strokeweight=".22522mm"/>
                 <v:line id="Line 8" o:spid="_x0000_s1028" style="position:absolute;visibility:visible;mso-wrap-style:square" from="6467,2066" to="11102,2066" o:connectortype="straight" o:gfxdata="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" strokeweight=".22522mm"/>
                 <w10:wrap type="topAndBottom" anchorx="page"/>
@@ -2354,7 +2305,7 @@
         <mc:AlternateContent>
           <mc:Choice Requires="wps">
             <w:drawing>
-              <wp:anchor distT="0" distB="0" distL="0" distR="0" simplePos="0" relativeHeight="251668480" behindDoc="1" locked="0" layoutInCell="1" allowOverlap="1" wp14:anchorId="0C168C59" wp14:editId="5812F6F7">
+              <wp:anchor distT="0" distB="0" distL="0" distR="0" simplePos="0" relativeHeight="251661312" behindDoc="1" locked="0" layoutInCell="1" allowOverlap="1" wp14:anchorId="0C168C59" wp14:editId="32DACA79">
                 <wp:simplePos x="0" y="0"/>
                 <wp:positionH relativeFrom="page">
                   <wp:posOffset>1260475</wp:posOffset>
@@ -2416,7 +2367,7 @@
           </mc:Choice>
           <mc:Fallback>
             <w:pict>
-              <v:line w14:anchorId="024FAAA8" id="Straight Connector 90" o:spid="_x0000_s1026" style="position:absolute;z-index:-251648000;visibility:visible;mso-wrap-style:square;mso-width-percent:0;mso-height-percent:0;mso-wrap-distance-left:0;mso-wrap-distance-top:0;mso-wrap-distance-right:0;mso-wrap-distance-bottom:0;mso-position-horizontal:absolute;mso-position-horizontal-relative:page;mso-position-vertical:absolute;mso-position-vertical-relative:text;mso-width-percent:0;mso-height-percent:0;mso-width-relative:page;mso-height-relative:page" from="99.25pt,124.45pt" to="554.8pt,124.45pt" o:gfxdata="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" strokeweight=".22522mm">
+              <v:line w14:anchorId="0DE0EA99" id="Straight Connector 90" o:spid="_x0000_s1026" style="position:absolute;z-index:-251655168;visibility:visible;mso-wrap-style:square;mso-width-percent:0;mso-height-percent:0;mso-wrap-distance-left:0;mso-wrap-distance-top:0;mso-wrap-distance-right:0;mso-wrap-distance-bottom:0;mso-position-horizontal:absolute;mso-position-horizontal-relative:page;mso-position-vertical:absolute;mso-position-vertical-relative:text;mso-width-percent:0;mso-height-percent:0;mso-width-relative:page;mso-height-relative:page" from="99.25pt,124.45pt" to="554.8pt,124.45pt" o:gfxdata="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" strokeweight=".22522mm">
                 <w10:wrap type="topAndBottom" anchorx="page"/>
               </v:line>
             </w:pict>
@@ -2541,9 +2492,7 @@
         <w:ind w:right="50"/>
         <w:jc w:val="both"/>
         <w:rPr>
-          <w:b/>
-          <w:color w:val="000000" w:themeColor="text1"/>
-          <w:sz w:val="28"/>
+          <w:lang w:val="vi-VN"/>
         </w:rPr>
       </w:pPr>
       <w:r>
@@ -2555,7 +2504,7 @@
         <mc:AlternateContent>
           <mc:Choice Requires="wps">
             <w:drawing>
-              <wp:anchor distT="0" distB="0" distL="0" distR="0" simplePos="0" relativeHeight="251670528" behindDoc="1" locked="0" layoutInCell="1" allowOverlap="1" wp14:anchorId="4CCA9337" wp14:editId="127E8CD6">
+              <wp:anchor distT="0" distB="0" distL="0" distR="0" simplePos="0" relativeHeight="251651072" behindDoc="1" locked="0" layoutInCell="1" allowOverlap="1" wp14:anchorId="4CCA9337" wp14:editId="13197B57">
                 <wp:simplePos x="0" y="0"/>
                 <wp:positionH relativeFrom="page">
                   <wp:posOffset>1260475</wp:posOffset>
@@ -2617,7 +2566,7 @@
           </mc:Choice>
           <mc:Fallback>
             <w:pict>
-              <v:line w14:anchorId="2BBD409A" id="Straight Connector 91" o:spid="_x0000_s1026" style="position:absolute;z-index:-251645952;visibility:visible;mso-wrap-style:square;mso-width-percent:0;mso-height-percent:0;mso-wrap-distance-left:0;mso-wrap-distance-top:0;mso-wrap-distance-right:0;mso-wrap-distance-bottom:0;mso-position-horizontal:absolute;mso-position-horizontal-relative:page;mso-position-vertical:absolute;mso-position-vertical-relative:text;mso-width-percent:0;mso-height-percent:0;mso-width-relative:page;mso-height-relative:page" from="99.25pt,18.7pt" to="554.8pt,18.7pt" o:gfxdata="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" strokeweight=".22522mm">
+              <v:line w14:anchorId="38E6B085" id="Straight Connector 91" o:spid="_x0000_s1026" style="position:absolute;z-index:-251665408;visibility:visible;mso-wrap-style:square;mso-width-percent:0;mso-height-percent:0;mso-wrap-distance-left:0;mso-wrap-distance-top:0;mso-wrap-distance-right:0;mso-wrap-distance-bottom:0;mso-position-horizontal:absolute;mso-position-horizontal-relative:page;mso-position-vertical:absolute;mso-position-vertical-relative:text;mso-width-percent:0;mso-height-percent:0;mso-width-relative:page;mso-height-relative:page" from="99.25pt,18.7pt" to="554.8pt,18.7pt" o:gfxdata="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" strokeweight=".22522mm">
                 <w10:wrap type="topAndBottom" anchorx="page"/>
               </v:line>
             </w:pict>
@@ -2633,7 +2582,7 @@
         <mc:AlternateContent>
           <mc:Choice Requires="wps">
             <w:drawing>
-              <wp:anchor distT="0" distB="0" distL="0" distR="0" simplePos="0" relativeHeight="251672576" behindDoc="1" locked="0" layoutInCell="1" allowOverlap="1" wp14:anchorId="1BED97C8" wp14:editId="04E48351">
+              <wp:anchor distT="0" distB="0" distL="0" distR="0" simplePos="0" relativeHeight="251654144" behindDoc="1" locked="0" layoutInCell="1" allowOverlap="1" wp14:anchorId="1BED97C8" wp14:editId="539D6CE8">
                 <wp:simplePos x="0" y="0"/>
                 <wp:positionH relativeFrom="page">
                   <wp:posOffset>1260475</wp:posOffset>
@@ -2695,7 +2644,7 @@
           </mc:Choice>
           <mc:Fallback>
             <w:pict>
-              <v:line w14:anchorId="5C164CBF" id="Straight Connector 92" o:spid="_x0000_s1026" style="position:absolute;z-index:-251643904;visibility:visible;mso-wrap-style:square;mso-width-percent:0;mso-height-percent:0;mso-wrap-distance-left:0;mso-wrap-distance-top:0;mso-wrap-distance-right:0;mso-wrap-distance-bottom:0;mso-position-horizontal:absolute;mso-position-horizontal-relative:page;mso-position-vertical:absolute;mso-position-vertical-relative:text;mso-width-percent:0;mso-height-percent:0;mso-width-relative:page;mso-height-relative:page" from="99.25pt,39.8pt" to="554.8pt,39.8pt" o:gfxdata="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" strokeweight=".22522mm">
+              <v:line w14:anchorId="4239693B" id="Straight Connector 92" o:spid="_x0000_s1026" style="position:absolute;z-index:-251662336;visibility:visible;mso-wrap-style:square;mso-width-percent:0;mso-height-percent:0;mso-wrap-distance-left:0;mso-wrap-distance-top:0;mso-wrap-distance-right:0;mso-wrap-distance-bottom:0;mso-position-horizontal:absolute;mso-position-horizontal-relative:page;mso-position-vertical:absolute;mso-position-vertical-relative:text;mso-width-percent:0;mso-height-percent:0;mso-width-relative:page;mso-height-relative:page" from="99.25pt,39.8pt" to="554.8pt,39.8pt" o:gfxdata="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" strokeweight=".22522mm">
                 <w10:wrap type="topAndBottom" anchorx="page"/>
               </v:line>
             </w:pict>
@@ -2711,7 +2660,7 @@
         <mc:AlternateContent>
           <mc:Choice Requires="wps">
             <w:drawing>
-              <wp:anchor distT="0" distB="0" distL="0" distR="0" simplePos="0" relativeHeight="251674624" behindDoc="1" locked="0" layoutInCell="1" allowOverlap="1" wp14:anchorId="4D8E5B9E" wp14:editId="695DA825">
+              <wp:anchor distT="0" distB="0" distL="0" distR="0" simplePos="0" relativeHeight="251657216" behindDoc="1" locked="0" layoutInCell="1" allowOverlap="1" wp14:anchorId="4D8E5B9E" wp14:editId="5967D1E0">
                 <wp:simplePos x="0" y="0"/>
                 <wp:positionH relativeFrom="page">
                   <wp:posOffset>1260475</wp:posOffset>
@@ -2773,7 +2722,7 @@
           </mc:Choice>
           <mc:Fallback>
             <w:pict>
-              <v:line w14:anchorId="452FBFC9" id="Straight Connector 93" o:spid="_x0000_s1026" style="position:absolute;z-index:-251641856;visibility:visible;mso-wrap-style:square;mso-width-percent:0;mso-height-percent:0;mso-wrap-distance-left:0;mso-wrap-distance-top:0;mso-wrap-distance-right:0;mso-wrap-distance-bottom:0;mso-position-horizontal:absolute;mso-position-horizontal-relative:page;mso-position-vertical:absolute;mso-position-vertical-relative:text;mso-width-percent:0;mso-height-percent:0;mso-width-relative:page;mso-height-relative:page" from="99.25pt,60.95pt" to="554.8pt,60.95pt" o:gfxdata="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" strokeweight=".22522mm">
+              <v:line w14:anchorId="4BE381D6" id="Straight Connector 93" o:spid="_x0000_s1026" style="position:absolute;z-index:-251659264;visibility:visible;mso-wrap-style:square;mso-width-percent:0;mso-height-percent:0;mso-wrap-distance-left:0;mso-wrap-distance-top:0;mso-wrap-distance-right:0;mso-wrap-distance-bottom:0;mso-position-horizontal:absolute;mso-position-horizontal-relative:page;mso-position-vertical:absolute;mso-position-vertical-relative:text;mso-width-percent:0;mso-height-percent:0;mso-width-relative:page;mso-height-relative:page" from="99.25pt,60.95pt" to="554.8pt,60.95pt" o:gfxdata="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" strokeweight=".22522mm">
                 <w10:wrap type="topAndBottom" anchorx="page"/>
               </v:line>
             </w:pict>
@@ -2789,7 +2738,7 @@
         <mc:AlternateContent>
           <mc:Choice Requires="wps">
             <w:drawing>
-              <wp:anchor distT="0" distB="0" distL="0" distR="0" simplePos="0" relativeHeight="251676672" behindDoc="1" locked="0" layoutInCell="1" allowOverlap="1" wp14:anchorId="490874EC" wp14:editId="647A67A3">
+              <wp:anchor distT="0" distB="0" distL="0" distR="0" simplePos="0" relativeHeight="251659264" behindDoc="1" locked="0" layoutInCell="1" allowOverlap="1" wp14:anchorId="490874EC" wp14:editId="7EEB7728">
                 <wp:simplePos x="0" y="0"/>
                 <wp:positionH relativeFrom="page">
                   <wp:posOffset>1260475</wp:posOffset>
@@ -2851,7 +2800,7 @@
           </mc:Choice>
           <mc:Fallback>
             <w:pict>
-              <v:line w14:anchorId="31443BF4" id="Straight Connector 94" o:spid="_x0000_s1026" style="position:absolute;z-index:-251639808;visibility:visible;mso-wrap-style:square;mso-width-percent:0;mso-height-percent:0;mso-wrap-distance-left:0;mso-wrap-distance-top:0;mso-wrap-distance-right:0;mso-wrap-distance-bottom:0;mso-position-horizontal:absolute;mso-position-horizontal-relative:page;mso-position-vertical:absolute;mso-position-vertical-relative:text;mso-width-percent:0;mso-height-percent:0;mso-width-relative:page;mso-height-relative:page" from="99.25pt,82.2pt" to="554.8pt,82.2pt" o:gfxdata="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" strokeweight=".22522mm">
+              <v:line w14:anchorId="489E476A" id="Straight Connector 94" o:spid="_x0000_s1026" style="position:absolute;z-index:-251657216;visibility:visible;mso-wrap-style:square;mso-width-percent:0;mso-height-percent:0;mso-wrap-distance-left:0;mso-wrap-distance-top:0;mso-wrap-distance-right:0;mso-wrap-distance-bottom:0;mso-position-horizontal:absolute;mso-position-horizontal-relative:page;mso-position-vertical:absolute;mso-position-vertical-relative:text;mso-width-percent:0;mso-height-percent:0;mso-width-relative:page;mso-height-relative:page" from="99.25pt,82.2pt" to="554.8pt,82.2pt" o:gfxdata="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" strokeweight=".22522mm">
                 <w10:wrap type="topAndBottom" anchorx="page"/>
               </v:line>
             </w:pict>
@@ -2867,7 +2816,7 @@
         <mc:AlternateContent>
           <mc:Choice Requires="wpg">
             <w:drawing>
-              <wp:anchor distT="0" distB="0" distL="0" distR="0" simplePos="0" relativeHeight="251678720" behindDoc="1" locked="0" layoutInCell="1" allowOverlap="1" wp14:anchorId="46E6B341" wp14:editId="1B7792B1">
+              <wp:anchor distT="0" distB="0" distL="0" distR="0" simplePos="0" relativeHeight="251663360" behindDoc="1" locked="0" layoutInCell="1" allowOverlap="1" wp14:anchorId="46E6B341" wp14:editId="2A47323E">
                 <wp:simplePos x="0" y="0"/>
                 <wp:positionH relativeFrom="page">
                   <wp:posOffset>1260475</wp:posOffset>
@@ -2976,7 +2925,7 @@
           </mc:Choice>
           <mc:Fallback>
             <w:pict>
-              <v:group w14:anchorId="5906C899" id="Group 95" o:spid="_x0000_s1026" style="position:absolute;margin-left:99.25pt;margin-top:103pt;width:455.85pt;height:.65pt;z-index:-251637760;mso-wrap-distance-left:0;mso-wrap-distance-right:0;mso-position-horizontal-relative:page" coordorigin="1985,2060" coordsize="9117,13" o:gfxdata="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">
+              <v:group w14:anchorId="4A83AFA6" id="Group 95" o:spid="_x0000_s1026" style="position:absolute;margin-left:99.25pt;margin-top:103pt;width:455.85pt;height:.65pt;z-index:-251653120;mso-wrap-distance-left:0;mso-wrap-distance-right:0;mso-position-horizontal-relative:page" coordorigin="1985,2060" coordsize="9117,13" o:gfxdata="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">
                 <v:line id="Line 7" o:spid="_x0000_s1027" style="position:absolute;visibility:visible;mso-wrap-style:square" from="1985,2066" to="6462,2066" o:connectortype="straight" o:gfxdata="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" strokeweight=".22522mm"/>
                 <v:line id="Line 8" o:spid="_x0000_s1028" style="position:absolute;visibility:visible;mso-wrap-style:square" from="6467,2066" to="11102,2066" o:connectortype="straight" o:gfxdata="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" strokeweight=".22522mm"/>
                 <w10:wrap type="topAndBottom" anchorx="page"/>
@@ -2994,7 +2943,7 @@
         <mc:AlternateContent>
           <mc:Choice Requires="wps">
             <w:drawing>
-              <wp:anchor distT="0" distB="0" distL="0" distR="0" simplePos="0" relativeHeight="251680768" behindDoc="1" locked="0" layoutInCell="1" allowOverlap="1" wp14:anchorId="55434E1E" wp14:editId="1218A91F">
+              <wp:anchor distT="0" distB="0" distL="0" distR="0" simplePos="0" relativeHeight="251666432" behindDoc="1" locked="0" layoutInCell="1" allowOverlap="1" wp14:anchorId="55434E1E" wp14:editId="085F3FFB">
                 <wp:simplePos x="0" y="0"/>
                 <wp:positionH relativeFrom="page">
                   <wp:posOffset>1260475</wp:posOffset>
@@ -3056,46 +3005,13 @@
           </mc:Choice>
           <mc:Fallback>
             <w:pict>
-              <v:line w14:anchorId="76CDD4CD" id="Straight Connector 98" o:spid="_x0000_s1026" style="position:absolute;z-index:-251635712;visibility:visible;mso-wrap-style:square;mso-width-percent:0;mso-height-percent:0;mso-wrap-distance-left:0;mso-wrap-distance-top:0;mso-wrap-distance-right:0;mso-wrap-distance-bottom:0;mso-position-horizontal:absolute;mso-position-horizontal-relative:page;mso-position-vertical:absolute;mso-position-vertical-relative:text;mso-width-percent:0;mso-height-percent:0;mso-width-relative:page;mso-height-relative:page" from="99.25pt,124.45pt" to="554.8pt,124.45pt" o:gfxdata="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" strokeweight=".22522mm">
+              <v:line w14:anchorId="2744C693" id="Straight Connector 98" o:spid="_x0000_s1026" style="position:absolute;z-index:-251650048;visibility:visible;mso-wrap-style:square;mso-width-percent:0;mso-height-percent:0;mso-wrap-distance-left:0;mso-wrap-distance-top:0;mso-wrap-distance-right:0;mso-wrap-distance-bottom:0;mso-position-horizontal:absolute;mso-position-horizontal-relative:page;mso-position-vertical:absolute;mso-position-vertical-relative:text;mso-width-percent:0;mso-height-percent:0;mso-width-relative:page;mso-height-relative:page" from="99.25pt,124.45pt" to="554.8pt,124.45pt" o:gfxdata="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" strokeweight=".22522mm">
                 <w10:wrap type="topAndBottom" anchorx="page"/>
               </v:line>
             </w:pict>
           </mc:Fallback>
         </mc:AlternateContent>
       </w:r>
-    </w:p>
-    <w:p>
-      <w:pPr>
-        <w:tabs>
-          <w:tab w:val="center" w:pos="6237"/>
-        </w:tabs>
-        <w:jc w:val="both"/>
-        <w:rPr>
-          <w:lang w:val="vi-VN"/>
-        </w:rPr>
-      </w:pPr>
-    </w:p>
-    <w:p>
-      <w:pPr>
-        <w:tabs>
-          <w:tab w:val="center" w:pos="6237"/>
-        </w:tabs>
-        <w:jc w:val="both"/>
-        <w:rPr>
-          <w:lang w:val="vi-VN"/>
-        </w:rPr>
-      </w:pPr>
-    </w:p>
-    <w:p>
-      <w:pPr>
-        <w:tabs>
-          <w:tab w:val="center" w:pos="6237"/>
-        </w:tabs>
-        <w:jc w:val="both"/>
-        <w:rPr>
-          <w:lang w:val="vi-VN"/>
-        </w:rPr>
-      </w:pPr>
     </w:p>
     <w:p>
       <w:pPr>
@@ -10264,6 +10180,7 @@
           <w:rFonts w:cs="Times New Roman"/>
           <w:szCs w:val="32"/>
         </w:rPr>
+        <w:lastRenderedPageBreak/>
         <w:t>DANH MỤC CÁC HÌNH ẢNH VÀ BẢNG BIỂU</w:t>
       </w:r>
       <w:bookmarkEnd w:id="9"/>
@@ -11745,6 +11662,7 @@
           <w:sz w:val="32"/>
           <w:szCs w:val="32"/>
         </w:rPr>
+        <w:lastRenderedPageBreak/>
         <w:fldChar w:fldCharType="end"/>
       </w:r>
     </w:p>
@@ -12051,6 +11969,7 @@
     <w:p>
       <w:pPr>
         <w:pStyle w:val="Heading1"/>
+        <w:jc w:val="center"/>
         <w:rPr>
           <w:rFonts w:cs="Times New Roman"/>
           <w:b w:val="0"/>
@@ -12063,6 +11982,7 @@
           <w:rFonts w:cs="Times New Roman"/>
           <w:szCs w:val="32"/>
         </w:rPr>
+        <w:lastRenderedPageBreak/>
         <w:t xml:space="preserve">I. </w:t>
       </w:r>
       <w:bookmarkEnd w:id="10"/>
@@ -12071,7 +11991,7 @@
           <w:rFonts w:cs="Times New Roman"/>
           <w:szCs w:val="32"/>
         </w:rPr>
-        <w:t>Giới thiệu đề tài</w:t>
+        <w:t>GIỚI THIỆU ĐỀ TÀI</w:t>
       </w:r>
     </w:p>
     <w:p>
@@ -12090,201 +12010,273 @@
           <w:color w:val="000000" w:themeColor="text1"/>
           <w:szCs w:val="28"/>
         </w:rPr>
-        <w:t xml:space="preserve">1. </w:t>
-      </w:r>
-      <w:bookmarkEnd w:id="11"/>
+        <w:t>I.1.</w:t>
+      </w:r>
       <w:r>
         <w:rPr>
           <w:rFonts w:cs="Times New Roman"/>
           <w:color w:val="000000" w:themeColor="text1"/>
           <w:szCs w:val="28"/>
         </w:rPr>
-        <w:t>Lời nói đầu về đề tài:</w:t>
-      </w:r>
-    </w:p>
-    <w:p/>
-    <w:p>
-      <w:pPr>
-        <w:ind w:firstLine="720"/>
-        <w:rPr>
-          <w:szCs w:val="26"/>
-        </w:rPr>
-      </w:pPr>
-      <w:r>
-        <w:rPr>
-          <w:szCs w:val="26"/>
-        </w:rPr>
-        <w:t>Ngày nay</w:t>
-      </w:r>
-      <w:r>
-        <w:rPr>
-          <w:szCs w:val="26"/>
-        </w:rPr>
-        <w:t xml:space="preserve"> Công nghệ thông tin vô cùng phát triển thì mọi người </w:t>
-      </w:r>
-      <w:r>
-        <w:rPr>
-          <w:szCs w:val="26"/>
-        </w:rPr>
-        <w:t>đều</w:t>
-      </w:r>
-      <w:r>
-        <w:rPr>
-          <w:szCs w:val="26"/>
-        </w:rPr>
-        <w:t xml:space="preserve"> sử dụng máy vi tính để làm việc. Công nghệ thông tin cũng được áp dụng rất </w:t>
-      </w:r>
-      <w:r>
-        <w:rPr>
-          <w:szCs w:val="26"/>
-        </w:rPr>
-        <w:t>nhiều</w:t>
-      </w:r>
-      <w:r>
-        <w:rPr>
-          <w:szCs w:val="26"/>
-        </w:rPr>
-        <w:t xml:space="preserve"> vào các lĩnh vực mà điển hình là lĩnh vực quản lý</w:t>
-      </w:r>
-      <w:r>
-        <w:rPr>
-          <w:szCs w:val="26"/>
-        </w:rPr>
-        <w:t xml:space="preserve"> kinh doanh</w:t>
-      </w:r>
-      <w:r>
-        <w:rPr>
-          <w:szCs w:val="26"/>
-        </w:rPr>
-        <w:t xml:space="preserve">. </w:t>
-      </w:r>
-    </w:p>
-    <w:p>
-      <w:pPr>
-        <w:rPr>
-          <w:szCs w:val="26"/>
-        </w:rPr>
-      </w:pPr>
-      <w:r>
-        <w:rPr>
-          <w:szCs w:val="26"/>
-        </w:rPr>
-        <w:tab/>
-      </w:r>
-      <w:r>
-        <w:rPr>
-          <w:szCs w:val="26"/>
-        </w:rPr>
-        <w:t xml:space="preserve">Trong một xã hội hiện đại, năng động ngày nay, giải trí đóng vai trò rất quan trọng. Nó giúp con người giải tỏa những căn thẳng trong công việc, học tập, … Karaoke là một trong những loại hình giải trí được đông đảo người dân lựa chọn. </w:t>
-      </w:r>
-      <w:r>
-        <w:rPr>
-          <w:szCs w:val="26"/>
-        </w:rPr>
-        <w:t xml:space="preserve">Như chúng ta đã biết tại các </w:t>
-      </w:r>
-      <w:r>
-        <w:rPr>
-          <w:szCs w:val="26"/>
-        </w:rPr>
-        <w:t>quán karaoke</w:t>
-      </w:r>
-      <w:r>
-        <w:rPr>
-          <w:szCs w:val="26"/>
-        </w:rPr>
-        <w:t xml:space="preserve">, việc quản lý </w:t>
-      </w:r>
-      <w:r>
-        <w:rPr>
-          <w:szCs w:val="26"/>
-        </w:rPr>
-        <w:t xml:space="preserve">kinh doanh </w:t>
-      </w:r>
-      <w:r>
-        <w:rPr>
-          <w:szCs w:val="26"/>
-        </w:rPr>
-        <w:t xml:space="preserve">thì rất quan trọng nhưng lại còn rất thủ công, chỉ xây dựng và lưu lại trên sổ sách gây mất thời gian, khó khăn trong việc thống nhất, theo dõi và quản lý cho </w:t>
-      </w:r>
-      <w:r>
-        <w:rPr>
-          <w:szCs w:val="26"/>
-        </w:rPr>
-        <w:t>người dùng</w:t>
-      </w:r>
-      <w:r>
-        <w:rPr>
-          <w:szCs w:val="26"/>
-        </w:rPr>
-        <w:t xml:space="preserve">. Từ thực tế đó, việc xây dựng được phần mềm quản lý </w:t>
-      </w:r>
-      <w:r>
-        <w:rPr>
-          <w:szCs w:val="26"/>
-        </w:rPr>
-        <w:t>kinh doanh cho quán karaoke</w:t>
-      </w:r>
-      <w:r>
-        <w:rPr>
-          <w:szCs w:val="26"/>
-        </w:rPr>
-        <w:t xml:space="preserve"> l</w:t>
-      </w:r>
-      <w:r>
-        <w:rPr>
-          <w:szCs w:val="26"/>
-        </w:rPr>
-        <w:t xml:space="preserve">à rất cần thiết. </w:t>
-      </w:r>
-    </w:p>
-    <w:p>
-      <w:pPr>
-        <w:ind w:firstLine="720"/>
-        <w:rPr>
-          <w:szCs w:val="26"/>
-        </w:rPr>
-      </w:pPr>
-      <w:r>
-        <w:rPr>
-          <w:szCs w:val="26"/>
-        </w:rPr>
-        <w:t>Vì vậy em đã “</w:t>
-      </w:r>
-      <w:r>
-        <w:rPr>
-          <w:szCs w:val="26"/>
-        </w:rPr>
-        <w:t xml:space="preserve">Xây dựng Website quản lý quán karaoke” với mục đích với nghiên cứu, tìm hiểu về và xây dựng website để có thể đáp ứng được nhu cầu quản lý sổ sách cho </w:t>
-      </w:r>
-      <w:r>
-        <w:rPr>
-          <w:szCs w:val="26"/>
-        </w:rPr>
-        <w:t>người dùng</w:t>
-      </w:r>
-      <w:r>
-        <w:rPr>
-          <w:szCs w:val="26"/>
-        </w:rPr>
-        <w:t>, giúp cho mọi người có thể tiết kiệm công sức, thời gian đi lại và giúp việc quản lý dễ dàng, tiện lợi hơn.</w:t>
-      </w:r>
-    </w:p>
-    <w:p>
-      <w:pPr>
-        <w:pStyle w:val="Heading2"/>
+        <w:t xml:space="preserve"> </w:t>
+      </w:r>
+      <w:bookmarkEnd w:id="11"/>
+      <w:r>
         <w:rPr>
           <w:rFonts w:cs="Times New Roman"/>
           <w:color w:val="000000" w:themeColor="text1"/>
           <w:szCs w:val="28"/>
         </w:rPr>
-      </w:pPr>
-      <w:r>
+        <w:t>Lời nói đầu về đề tài:</w:t>
+      </w:r>
+    </w:p>
+    <w:p>
+      <w:pPr>
+        <w:ind w:firstLine="720"/>
+        <w:jc w:val="both"/>
+        <w:rPr>
+          <w:szCs w:val="26"/>
+        </w:rPr>
+      </w:pPr>
+      <w:r>
+        <w:rPr>
+          <w:szCs w:val="26"/>
+        </w:rPr>
+        <w:t>Ngày nay</w:t>
+      </w:r>
+      <w:r>
+        <w:rPr>
+          <w:szCs w:val="26"/>
+        </w:rPr>
+        <w:t xml:space="preserve"> c</w:t>
+      </w:r>
+      <w:r>
+        <w:rPr>
+          <w:szCs w:val="26"/>
+        </w:rPr>
+        <w:t xml:space="preserve">ông nghệ thông tin vô cùng phát triển thì mọi người </w:t>
+      </w:r>
+      <w:r>
+        <w:rPr>
+          <w:szCs w:val="26"/>
+        </w:rPr>
+        <w:t>đều</w:t>
+      </w:r>
+      <w:r>
+        <w:rPr>
+          <w:szCs w:val="26"/>
+        </w:rPr>
+        <w:t xml:space="preserve"> sử dụng máy vi tính để làm việc. Công nghệ thông tin cũng được áp dụng rất </w:t>
+      </w:r>
+      <w:r>
+        <w:rPr>
+          <w:szCs w:val="26"/>
+        </w:rPr>
+        <w:t>nhiều</w:t>
+      </w:r>
+      <w:r>
+        <w:rPr>
+          <w:szCs w:val="26"/>
+        </w:rPr>
+        <w:t xml:space="preserve"> vào các lĩnh vực mà điển hình là lĩnh vực quản lý</w:t>
+      </w:r>
+      <w:r>
+        <w:rPr>
+          <w:szCs w:val="26"/>
+        </w:rPr>
+        <w:t xml:space="preserve"> kinh doanh</w:t>
+      </w:r>
+      <w:r>
+        <w:rPr>
+          <w:szCs w:val="26"/>
+        </w:rPr>
+        <w:t xml:space="preserve">. </w:t>
+      </w:r>
+    </w:p>
+    <w:p>
+      <w:pPr>
+        <w:jc w:val="both"/>
+        <w:rPr>
+          <w:szCs w:val="26"/>
+        </w:rPr>
+      </w:pPr>
+      <w:r>
+        <w:rPr>
+          <w:szCs w:val="26"/>
+        </w:rPr>
+        <w:tab/>
+      </w:r>
+      <w:r>
+        <w:rPr>
+          <w:szCs w:val="26"/>
+        </w:rPr>
+        <w:t>Trong một xã hội hiện đại, năng động ngày nay, giải trí đóng vai trò rất quan trọng. Nó giúp con người giải tỏa những căn</w:t>
+      </w:r>
+      <w:r>
+        <w:rPr>
+          <w:szCs w:val="26"/>
+        </w:rPr>
+        <w:t xml:space="preserve"> thẳng trong công việc, học tập</w:t>
+      </w:r>
+      <w:r>
+        <w:rPr>
+          <w:szCs w:val="26"/>
+        </w:rPr>
+        <w:t xml:space="preserve">… Karaoke là một trong những loại hình giải trí được đông đảo người dân lựa chọn. </w:t>
+      </w:r>
+      <w:r>
+        <w:rPr>
+          <w:szCs w:val="26"/>
+        </w:rPr>
+        <w:t xml:space="preserve">Như chúng ta đã biết tại các </w:t>
+      </w:r>
+      <w:r>
+        <w:rPr>
+          <w:szCs w:val="26"/>
+        </w:rPr>
+        <w:t>quán karaoke</w:t>
+      </w:r>
+      <w:r>
+        <w:rPr>
+          <w:szCs w:val="26"/>
+        </w:rPr>
+        <w:t xml:space="preserve">, việc quản lý </w:t>
+      </w:r>
+      <w:r>
+        <w:rPr>
+          <w:szCs w:val="26"/>
+        </w:rPr>
+        <w:t xml:space="preserve">kinh doanh </w:t>
+      </w:r>
+      <w:r>
+        <w:rPr>
+          <w:szCs w:val="26"/>
+        </w:rPr>
+        <w:t xml:space="preserve">thì </w:t>
+      </w:r>
+      <w:r>
+        <w:rPr>
+          <w:szCs w:val="26"/>
+        </w:rPr>
+        <w:t>rất quan trọng nhưng lại còn</w:t>
+      </w:r>
+      <w:r>
+        <w:rPr>
+          <w:szCs w:val="26"/>
+        </w:rPr>
+        <w:t xml:space="preserve"> thủ công, chỉ xây dựng và lưu lại trên sổ sách gây mất thời gian, khó khăn trong việc thống nhất, theo dõi và quản lý cho </w:t>
+      </w:r>
+      <w:r>
+        <w:rPr>
+          <w:szCs w:val="26"/>
+        </w:rPr>
+        <w:t>người dùng</w:t>
+      </w:r>
+      <w:r>
+        <w:rPr>
+          <w:szCs w:val="26"/>
+        </w:rPr>
+        <w:t xml:space="preserve">. Từ thực tế đó, việc xây dựng được phần mềm quản lý </w:t>
+      </w:r>
+      <w:r>
+        <w:rPr>
+          <w:szCs w:val="26"/>
+        </w:rPr>
+        <w:t>kinh doanh cho quán karaoke</w:t>
+      </w:r>
+      <w:r>
+        <w:rPr>
+          <w:szCs w:val="26"/>
+        </w:rPr>
+        <w:t xml:space="preserve"> l</w:t>
+      </w:r>
+      <w:r>
+        <w:rPr>
+          <w:szCs w:val="26"/>
+        </w:rPr>
+        <w:t xml:space="preserve">à rất cần thiết. </w:t>
+      </w:r>
+    </w:p>
+    <w:p>
+      <w:pPr>
+        <w:ind w:firstLine="720"/>
+        <w:jc w:val="both"/>
+        <w:rPr>
+          <w:szCs w:val="26"/>
+        </w:rPr>
+      </w:pPr>
+      <w:r>
+        <w:rPr>
+          <w:szCs w:val="26"/>
+        </w:rPr>
+        <w:t>Vì vậy em đã “</w:t>
+      </w:r>
+      <w:r>
+        <w:rPr>
+          <w:szCs w:val="26"/>
+        </w:rPr>
+        <w:t>Xây dựng Website quản l</w:t>
+      </w:r>
+      <w:r>
+        <w:rPr>
+          <w:szCs w:val="26"/>
+        </w:rPr>
+        <w:t>ý quán karaoke” với mục đích</w:t>
+      </w:r>
+      <w:r>
+        <w:rPr>
+          <w:szCs w:val="26"/>
+        </w:rPr>
+        <w:t xml:space="preserve"> nghiên cứu, tìm hiểu về và xây dựng website để có thể đáp ứng được nhu cầu quản lý sổ sách cho </w:t>
+      </w:r>
+      <w:r>
+        <w:rPr>
+          <w:szCs w:val="26"/>
+        </w:rPr>
+        <w:t>người dùng</w:t>
+      </w:r>
+      <w:r>
+        <w:rPr>
+          <w:szCs w:val="26"/>
+        </w:rPr>
+        <w:t>, giúp cho mọi người có thể tiết kiệm công sứ</w:t>
+      </w:r>
+      <w:r>
+        <w:rPr>
+          <w:szCs w:val="26"/>
+        </w:rPr>
+        <w:t>c, thời gian và</w:t>
+      </w:r>
+      <w:r>
+        <w:rPr>
+          <w:szCs w:val="26"/>
+        </w:rPr>
+        <w:t xml:space="preserve"> quản lý dễ dàng, tiện lợi hơn.</w:t>
+      </w:r>
+    </w:p>
+    <w:p>
+      <w:pPr>
+        <w:pStyle w:val="Heading2"/>
         <w:rPr>
           <w:rFonts w:cs="Times New Roman"/>
           <w:color w:val="000000" w:themeColor="text1"/>
           <w:szCs w:val="28"/>
         </w:rPr>
+      </w:pPr>
+      <w:r>
+        <w:rPr>
+          <w:rFonts w:cs="Times New Roman"/>
+          <w:color w:val="000000" w:themeColor="text1"/>
+          <w:szCs w:val="28"/>
+        </w:rPr>
+        <w:t>I.</w:t>
+      </w:r>
+      <w:r>
+        <w:rPr>
+          <w:rFonts w:cs="Times New Roman"/>
+          <w:color w:val="000000" w:themeColor="text1"/>
+          <w:szCs w:val="28"/>
+        </w:rPr>
         <w:t>2. Phân tích phần mềm:</w:t>
       </w:r>
     </w:p>
@@ -12299,6 +12291,17 @@
           <w:szCs w:val="26"/>
         </w:rPr>
         <w:tab/>
+      </w:r>
+      <w:r>
+        <w:rPr>
+          <w:szCs w:val="26"/>
+        </w:rPr>
+        <w:t>I.</w:t>
+      </w:r>
+      <w:r>
+        <w:rPr>
+          <w:szCs w:val="26"/>
+        </w:rPr>
         <w:t>2.1</w:t>
       </w:r>
       <w:r>
@@ -12310,6 +12313,8 @@
     </w:p>
     <w:p>
       <w:pPr>
+        <w:ind w:firstLine="720"/>
+        <w:jc w:val="both"/>
         <w:rPr>
           <w:szCs w:val="26"/>
         </w:rPr>
@@ -12318,11 +12323,13 @@
         <w:rPr>
           <w:szCs w:val="26"/>
         </w:rPr>
-        <w:t xml:space="preserve"> Qua quá trình khảo sát hiện tại đã thu thập được những thông tin nghiệp vụ như sau:</w:t>
-      </w:r>
-    </w:p>
-    <w:p>
-      <w:pPr>
+        <w:t>Qua quá trình khảo sát hiện tại đã thu thập được những thông tin nghiệp vụ như sau:</w:t>
+      </w:r>
+    </w:p>
+    <w:p>
+      <w:pPr>
+        <w:ind w:firstLine="720"/>
+        <w:jc w:val="both"/>
         <w:rPr>
           <w:szCs w:val="26"/>
         </w:rPr>
@@ -12337,31 +12344,69 @@
         <w:rPr>
           <w:szCs w:val="26"/>
         </w:rPr>
-        <w:t>Đồng thời sẽ có một trang menu quản lý những thức ăn, nước uống để có thể phục vụ cho khách hàng. Mỗi món sẽ chứa các thông tin như là mã thức ăn, tên thức ăn, giá cả và số lượng hiện đang có trong kho hàng. Mỗi khách hàng sau khi sử dụng xong dịch vụ sẽ được tính tiền bằng hóa đơn do nhân viên tạo ra, thông tin hóa đơn bao gồm: tên nhân viên xử lý hóa đơn, mã hóa đơn, thông tin khách hàng, thời gian sử dụng phòng, thông tin phòng</w:t>
+        <w:t xml:space="preserve">Đồng thời sẽ có một trang menu quản lý những thức ăn, nước uống để có thể </w:t>
       </w:r>
       <w:r>
         <w:rPr>
           <w:szCs w:val="26"/>
         </w:rPr>
-        <w:t xml:space="preserve">. Tiền giờ, tiền dịch vụ, thuế thu nhập VAT. </w:t>
-      </w:r>
-    </w:p>
-    <w:p>
-      <w:pPr>
+        <w:lastRenderedPageBreak/>
+        <w:t>phục vụ cho khách hàng. Mỗi món sẽ chứa các thông tin như là mã thức ăn, tên thức ăn, giá cả và số lượng hiện đang có trong kho hàng. Mỗi khách hàng sau khi sử dụng xon</w:t>
+      </w:r>
+      <w:r>
         <w:rPr>
           <w:szCs w:val="26"/>
         </w:rPr>
-      </w:pPr>
+        <w:t>g dịch vụ sẽ được tính tiền và nhận hóa đơn từ nhân viên</w:t>
+      </w:r>
       <w:r>
         <w:rPr>
           <w:szCs w:val="26"/>
         </w:rPr>
+        <w:t>, thông tin hóa đơn bao gồm: tên nhân viên xử lý hóa đơn, mã hóa đơn, thông tin khách hàng, thời gian sử dụng phòng, thông tin phòng</w:t>
+      </w:r>
+      <w:r>
+        <w:rPr>
+          <w:szCs w:val="26"/>
+        </w:rPr>
+        <w:t>, t</w:t>
+      </w:r>
+      <w:r>
+        <w:rPr>
+          <w:szCs w:val="26"/>
+        </w:rPr>
+        <w:t xml:space="preserve">iền giờ, tiền dịch vụ, thuế thu nhập VAT. </w:t>
+      </w:r>
+    </w:p>
+    <w:p>
+      <w:pPr>
+        <w:rPr>
+          <w:szCs w:val="26"/>
+        </w:rPr>
+      </w:pPr>
+      <w:r>
+        <w:rPr>
+          <w:szCs w:val="26"/>
+        </w:rPr>
         <w:tab/>
+      </w:r>
+      <w:r>
+        <w:rPr>
+          <w:szCs w:val="26"/>
+        </w:rPr>
+        <w:t>I.</w:t>
+      </w:r>
+      <w:r>
+        <w:rPr>
+          <w:szCs w:val="26"/>
+        </w:rPr>
         <w:t>2.2 Mô tả hệ thống:</w:t>
       </w:r>
     </w:p>
     <w:p>
       <w:pPr>
+        <w:ind w:firstLine="720"/>
+        <w:jc w:val="both"/>
         <w:rPr>
           <w:szCs w:val="26"/>
         </w:rPr>
@@ -12496,6 +12541,7 @@
           <w:numId w:val="28"/>
         </w:numPr>
         <w:spacing w:after="200"/>
+        <w:jc w:val="both"/>
         <w:rPr>
           <w:rFonts w:eastAsiaTheme="majorEastAsia"/>
           <w:bCs/>
@@ -12528,7 +12574,25 @@
           <w:color w:val="000000" w:themeColor="text1"/>
           <w:szCs w:val="28"/>
         </w:rPr>
-        <w:t>): tham mưu quản lý các hạng mục doanh nghiệp để tra cứu, thanh toán hóa đơn cho khách hàng. Tổng kế doanh thu, đơn hàng và báo cáo tình hình của doanh nghiệp.</w:t>
+        <w:t>): tham mưu quản lý các hạng mục doanh nghiệp để tra cứu, thanh toán hóa đơn cho khách hàng. Tổng kế</w:t>
+      </w:r>
+      <w:r>
+        <w:rPr>
+          <w:rFonts w:eastAsiaTheme="majorEastAsia"/>
+          <w:bCs/>
+          <w:color w:val="000000" w:themeColor="text1"/>
+          <w:szCs w:val="28"/>
+        </w:rPr>
+        <w:t>t</w:t>
+      </w:r>
+      <w:r>
+        <w:rPr>
+          <w:rFonts w:eastAsiaTheme="majorEastAsia"/>
+          <w:bCs/>
+          <w:color w:val="000000" w:themeColor="text1"/>
+          <w:szCs w:val="28"/>
+        </w:rPr>
+        <w:t xml:space="preserve"> doanh thu, đơn hàng và báo cáo tình hình của doanh nghiệp.</w:t>
       </w:r>
     </w:p>
     <w:p>
@@ -12539,6 +12603,7 @@
           <w:numId w:val="28"/>
         </w:numPr>
         <w:spacing w:after="200"/>
+        <w:jc w:val="both"/>
         <w:rPr>
           <w:rFonts w:eastAsiaTheme="majorEastAsia"/>
           <w:bCs/>
@@ -12553,6 +12618,7 @@
           <w:color w:val="000000" w:themeColor="text1"/>
           <w:szCs w:val="28"/>
         </w:rPr>
+        <w:lastRenderedPageBreak/>
         <w:t>Nhân viên (Staff): Tham mưu quản lý các phòng, dịch vụ của doanh nghiệp. Tiếp nhận thanh toán, xử lý các yêu cầu dịch vụ của khách hàng.</w:t>
       </w:r>
     </w:p>
@@ -12564,6 +12630,7 @@
           <w:numId w:val="28"/>
         </w:numPr>
         <w:spacing w:after="200"/>
+        <w:jc w:val="both"/>
         <w:rPr>
           <w:rFonts w:eastAsiaTheme="majorEastAsia"/>
           <w:bCs/>
@@ -12645,6 +12712,7 @@
           <w:numId w:val="26"/>
         </w:numPr>
         <w:spacing w:after="200"/>
+        <w:jc w:val="both"/>
         <w:rPr>
           <w:rFonts w:eastAsiaTheme="majorEastAsia"/>
           <w:bCs/>
@@ -12670,6 +12738,7 @@
           <w:numId w:val="26"/>
         </w:numPr>
         <w:spacing w:after="200"/>
+        <w:jc w:val="both"/>
         <w:rPr>
           <w:rFonts w:eastAsiaTheme="majorEastAsia"/>
           <w:bCs/>
@@ -12695,6 +12764,7 @@
           <w:numId w:val="26"/>
         </w:numPr>
         <w:spacing w:after="200"/>
+        <w:jc w:val="both"/>
         <w:rPr>
           <w:rFonts w:eastAsiaTheme="majorEastAsia"/>
           <w:bCs/>
@@ -12720,6 +12790,7 @@
           <w:numId w:val="26"/>
         </w:numPr>
         <w:spacing w:after="200"/>
+        <w:jc w:val="both"/>
         <w:rPr>
           <w:rFonts w:eastAsiaTheme="majorEastAsia"/>
           <w:bCs/>
@@ -12745,6 +12816,7 @@
           <w:numId w:val="26"/>
         </w:numPr>
         <w:spacing w:after="200"/>
+        <w:jc w:val="both"/>
         <w:rPr>
           <w:rFonts w:eastAsiaTheme="majorEastAsia"/>
           <w:bCs/>
@@ -12770,6 +12842,7 @@
           <w:numId w:val="26"/>
         </w:numPr>
         <w:spacing w:after="200"/>
+        <w:jc w:val="both"/>
         <w:rPr>
           <w:rFonts w:eastAsiaTheme="majorEastAsia"/>
           <w:bCs/>
@@ -12795,6 +12868,7 @@
           <w:numId w:val="26"/>
         </w:numPr>
         <w:spacing w:after="200"/>
+        <w:jc w:val="both"/>
         <w:rPr>
           <w:rFonts w:eastAsiaTheme="majorEastAsia"/>
           <w:bCs/>
@@ -12820,6 +12894,7 @@
           <w:numId w:val="26"/>
         </w:numPr>
         <w:spacing w:after="200"/>
+        <w:jc w:val="both"/>
         <w:rPr>
           <w:rFonts w:eastAsiaTheme="majorEastAsia"/>
           <w:bCs/>
@@ -12845,6 +12920,7 @@
           <w:numId w:val="26"/>
         </w:numPr>
         <w:spacing w:after="200"/>
+        <w:jc w:val="both"/>
         <w:rPr>
           <w:rFonts w:eastAsiaTheme="majorEastAsia"/>
           <w:bCs/>
@@ -12870,6 +12946,7 @@
           <w:numId w:val="26"/>
         </w:numPr>
         <w:spacing w:after="200"/>
+        <w:jc w:val="both"/>
         <w:rPr>
           <w:rFonts w:eastAsiaTheme="majorEastAsia"/>
           <w:bCs/>
@@ -12904,6 +12981,7 @@
           <w:numId w:val="26"/>
         </w:numPr>
         <w:spacing w:after="200"/>
+        <w:jc w:val="both"/>
         <w:rPr>
           <w:rFonts w:eastAsiaTheme="majorEastAsia"/>
           <w:bCs/>
@@ -12938,6 +13016,7 @@
           <w:numId w:val="26"/>
         </w:numPr>
         <w:spacing w:after="200"/>
+        <w:jc w:val="both"/>
         <w:rPr>
           <w:rFonts w:eastAsiaTheme="majorEastAsia"/>
           <w:bCs/>
@@ -12963,6 +13042,7 @@
           <w:numId w:val="26"/>
         </w:numPr>
         <w:spacing w:after="200"/>
+        <w:jc w:val="both"/>
         <w:rPr>
           <w:rFonts w:eastAsiaTheme="majorEastAsia"/>
           <w:bCs/>
@@ -12997,6 +13077,7 @@
           <w:numId w:val="26"/>
         </w:numPr>
         <w:spacing w:after="200"/>
+        <w:jc w:val="both"/>
         <w:rPr>
           <w:rFonts w:eastAsiaTheme="majorEastAsia"/>
           <w:bCs/>
@@ -13022,6 +13103,7 @@
           <w:numId w:val="26"/>
         </w:numPr>
         <w:spacing w:after="200"/>
+        <w:jc w:val="both"/>
         <w:rPr>
           <w:rFonts w:eastAsiaTheme="majorEastAsia"/>
           <w:bCs/>
@@ -13056,6 +13138,7 @@
           <w:numId w:val="26"/>
         </w:numPr>
         <w:spacing w:after="200"/>
+        <w:jc w:val="both"/>
         <w:rPr>
           <w:rFonts w:eastAsiaTheme="majorEastAsia"/>
           <w:bCs/>
@@ -13070,6 +13153,7 @@
           <w:color w:val="000000" w:themeColor="text1"/>
           <w:szCs w:val="28"/>
         </w:rPr>
+        <w:lastRenderedPageBreak/>
         <w:t>Sửa thông tin tài khoản. Các thông tin như tên, số điện thoại, phân quyền tài khoản, mật khẩu tài khoản.</w:t>
       </w:r>
     </w:p>
@@ -13094,6 +13178,7 @@
           <w:numId w:val="26"/>
         </w:numPr>
         <w:spacing w:after="200"/>
+        <w:jc w:val="both"/>
         <w:rPr>
           <w:rFonts w:eastAsiaTheme="majorEastAsia"/>
           <w:bCs/>
@@ -13119,6 +13204,7 @@
           <w:numId w:val="26"/>
         </w:numPr>
         <w:spacing w:after="200"/>
+        <w:jc w:val="both"/>
         <w:rPr>
           <w:rFonts w:eastAsiaTheme="majorEastAsia"/>
           <w:bCs/>
@@ -13133,7 +13219,16 @@
           <w:color w:val="000000" w:themeColor="text1"/>
           <w:szCs w:val="28"/>
         </w:rPr>
-        <w:t>Báo cáo doanh thu theo tháng.</w:t>
+        <w:t>Thống kê theo</w:t>
+      </w:r>
+      <w:r>
+        <w:rPr>
+          <w:rFonts w:eastAsiaTheme="majorEastAsia"/>
+          <w:bCs/>
+          <w:color w:val="000000" w:themeColor="text1"/>
+          <w:szCs w:val="28"/>
+        </w:rPr>
+        <w:t xml:space="preserve"> doanh thu theo tháng.</w:t>
       </w:r>
     </w:p>
     <w:p>
@@ -13144,6 +13239,7 @@
           <w:numId w:val="26"/>
         </w:numPr>
         <w:spacing w:after="200"/>
+        <w:jc w:val="both"/>
         <w:rPr>
           <w:rFonts w:eastAsiaTheme="majorEastAsia"/>
           <w:bCs/>
@@ -13158,7 +13254,7 @@
           <w:color w:val="000000" w:themeColor="text1"/>
           <w:szCs w:val="28"/>
         </w:rPr>
-        <w:t>Thống kê theo mô hình bánh các loại phòng đã được đặt.</w:t>
+        <w:t>Thổng kê số lượng đơn được đặt theo tháng.</w:t>
       </w:r>
     </w:p>
     <w:p>
@@ -13169,6 +13265,51 @@
           <w:numId w:val="26"/>
         </w:numPr>
         <w:spacing w:after="200"/>
+        <w:jc w:val="both"/>
+        <w:rPr>
+          <w:rFonts w:eastAsiaTheme="majorEastAsia"/>
+          <w:bCs/>
+          <w:color w:val="000000" w:themeColor="text1"/>
+          <w:szCs w:val="28"/>
+        </w:rPr>
+      </w:pPr>
+      <w:r>
+        <w:rPr>
+          <w:rFonts w:eastAsiaTheme="majorEastAsia"/>
+          <w:bCs/>
+          <w:color w:val="000000" w:themeColor="text1"/>
+          <w:szCs w:val="28"/>
+        </w:rPr>
+        <w:t>Thố</w:t>
+      </w:r>
+      <w:r>
+        <w:rPr>
+          <w:rFonts w:eastAsiaTheme="majorEastAsia"/>
+          <w:bCs/>
+          <w:color w:val="000000" w:themeColor="text1"/>
+          <w:szCs w:val="28"/>
+        </w:rPr>
+        <w:t xml:space="preserve">ng kê theo </w:t>
+      </w:r>
+      <w:r>
+        <w:rPr>
+          <w:rFonts w:eastAsiaTheme="majorEastAsia"/>
+          <w:bCs/>
+          <w:color w:val="000000" w:themeColor="text1"/>
+          <w:szCs w:val="28"/>
+        </w:rPr>
+        <w:t>các loại phòng đã được đặt.</w:t>
+      </w:r>
+    </w:p>
+    <w:p>
+      <w:pPr>
+        <w:pStyle w:val="ListParagraph"/>
+        <w:numPr>
+          <w:ilvl w:val="2"/>
+          <w:numId w:val="26"/>
+        </w:numPr>
+        <w:spacing w:after="200"/>
+        <w:jc w:val="both"/>
         <w:rPr>
           <w:rFonts w:eastAsiaTheme="majorEastAsia"/>
           <w:bCs/>
@@ -13203,6 +13344,7 @@
           <w:numId w:val="26"/>
         </w:numPr>
         <w:spacing w:after="200"/>
+        <w:jc w:val="both"/>
         <w:rPr>
           <w:rFonts w:eastAsiaTheme="majorEastAsia"/>
           <w:bCs/>
@@ -13234,12 +13376,15 @@
         <w:pStyle w:val="Heading2"/>
       </w:pPr>
       <w:r>
+        <w:t>I.</w:t>
+      </w:r>
+      <w:r>
         <w:t>3. Xác định yêu cầu:</w:t>
       </w:r>
     </w:p>
     <w:p>
       <w:pPr>
-        <w:spacing w:after="200"/>
+        <w:jc w:val="both"/>
         <w:rPr>
           <w:rFonts w:eastAsiaTheme="majorEastAsia"/>
           <w:bCs/>
@@ -13255,7 +13400,6 @@
           <w:szCs w:val="28"/>
         </w:rPr>
         <w:tab/>
-        <w:t>3.1</w:t>
       </w:r>
       <w:r>
         <w:rPr>
@@ -13264,19 +13408,17 @@
           <w:color w:val="000000" w:themeColor="text1"/>
           <w:szCs w:val="28"/>
         </w:rPr>
-        <w:t xml:space="preserve"> Yêu cầu chức năng nghiệp vụ:</w:t>
-      </w:r>
-    </w:p>
-    <w:p>
-      <w:pPr>
-        <w:spacing w:after="200"/>
+        <w:t>I.</w:t>
+      </w:r>
+      <w:r>
         <w:rPr>
           <w:rFonts w:eastAsiaTheme="majorEastAsia"/>
           <w:bCs/>
           <w:color w:val="000000" w:themeColor="text1"/>
           <w:szCs w:val="28"/>
         </w:rPr>
-      </w:pPr>
+        <w:t>3.1</w:t>
+      </w:r>
       <w:r>
         <w:rPr>
           <w:rFonts w:eastAsiaTheme="majorEastAsia"/>
@@ -13284,12 +13426,13 @@
           <w:color w:val="000000" w:themeColor="text1"/>
           <w:szCs w:val="28"/>
         </w:rPr>
-        <w:t>Hỗ trợ các chức năng quản lý tổng quát của phần mềm: quản lý thuê phòng, quản lý các doanh mục, tài khoản, thống kê, tra cứu. Ứng dụng có giao diện thân thiện dễ sử dụng, có khả năng nâng cấp và bổ sung sữa chữa sau này.</w:t>
-      </w:r>
-    </w:p>
-    <w:p>
-      <w:pPr>
-        <w:spacing w:after="200"/>
+        <w:t xml:space="preserve"> Yêu cầu chức năng nghiệp vụ:</w:t>
+      </w:r>
+    </w:p>
+    <w:p>
+      <w:pPr>
+        <w:ind w:firstLine="720"/>
+        <w:jc w:val="both"/>
         <w:rPr>
           <w:rFonts w:eastAsiaTheme="majorEastAsia"/>
           <w:bCs/>
@@ -13304,7 +13447,43 @@
           <w:color w:val="000000" w:themeColor="text1"/>
           <w:szCs w:val="28"/>
         </w:rPr>
+        <w:t>Hỗ trợ các chức năng quản lý tổng quát của phần mềm: quản lý thuê phòng, quản lý các doanh mục, tài khoản, thống kê, tra cứu. Ứng dụng có giao diện thân thiện dễ sử dụng, có khả năng nâng cấp và bổ sung sữa chữa sau này.</w:t>
+      </w:r>
+    </w:p>
+    <w:p>
+      <w:pPr>
+        <w:rPr>
+          <w:rFonts w:eastAsiaTheme="majorEastAsia"/>
+          <w:bCs/>
+          <w:color w:val="000000" w:themeColor="text1"/>
+          <w:szCs w:val="28"/>
+        </w:rPr>
+      </w:pPr>
+      <w:r>
+        <w:rPr>
+          <w:rFonts w:eastAsiaTheme="majorEastAsia"/>
+          <w:bCs/>
+          <w:color w:val="000000" w:themeColor="text1"/>
+          <w:szCs w:val="28"/>
+        </w:rPr>
         <w:tab/>
+      </w:r>
+      <w:r>
+        <w:rPr>
+          <w:rFonts w:eastAsiaTheme="majorEastAsia"/>
+          <w:bCs/>
+          <w:color w:val="000000" w:themeColor="text1"/>
+          <w:szCs w:val="28"/>
+        </w:rPr>
+        <w:t>I.</w:t>
+      </w:r>
+      <w:r>
+        <w:rPr>
+          <w:rFonts w:eastAsiaTheme="majorEastAsia"/>
+          <w:bCs/>
+          <w:color w:val="000000" w:themeColor="text1"/>
+          <w:szCs w:val="28"/>
+        </w:rPr>
         <w:t>3.2 Yêu cầu hệ thống:</w:t>
       </w:r>
     </w:p>
@@ -13315,7 +13494,6 @@
           <w:ilvl w:val="0"/>
           <w:numId w:val="29"/>
         </w:numPr>
-        <w:spacing w:after="200"/>
         <w:rPr>
           <w:rFonts w:eastAsiaTheme="majorEastAsia"/>
           <w:bCs/>
@@ -13340,6 +13518,102 @@
           <w:szCs w:val="28"/>
         </w:rPr>
         <w:t>:</w:t>
+      </w:r>
+    </w:p>
+    <w:p>
+      <w:pPr>
+        <w:pStyle w:val="ListParagraph"/>
+        <w:numPr>
+          <w:ilvl w:val="1"/>
+          <w:numId w:val="29"/>
+        </w:numPr>
+        <w:rPr>
+          <w:rFonts w:eastAsiaTheme="majorEastAsia"/>
+          <w:bCs/>
+          <w:color w:val="000000" w:themeColor="text1"/>
+          <w:szCs w:val="28"/>
+        </w:rPr>
+      </w:pPr>
+      <w:r>
+        <w:rPr>
+          <w:rFonts w:eastAsiaTheme="majorEastAsia"/>
+          <w:bCs/>
+          <w:color w:val="000000" w:themeColor="text1"/>
+          <w:szCs w:val="28"/>
+        </w:rPr>
+        <w:t>Người quản trị quản lý (admin): được phép sử dụng tất cả các chức năng công cụ của toàn hệ thống.</w:t>
+      </w:r>
+    </w:p>
+    <w:p>
+      <w:pPr>
+        <w:pStyle w:val="ListParagraph"/>
+        <w:numPr>
+          <w:ilvl w:val="1"/>
+          <w:numId w:val="29"/>
+        </w:numPr>
+        <w:rPr>
+          <w:rFonts w:eastAsiaTheme="majorEastAsia"/>
+          <w:bCs/>
+          <w:color w:val="000000" w:themeColor="text1"/>
+          <w:szCs w:val="28"/>
+        </w:rPr>
+      </w:pPr>
+      <w:r>
+        <w:rPr>
+          <w:rFonts w:eastAsiaTheme="majorEastAsia"/>
+          <w:bCs/>
+          <w:color w:val="000000" w:themeColor="text1"/>
+          <w:szCs w:val="28"/>
+        </w:rPr>
+        <w:t>Bộ phận thu ngân và nhân viên: chỉ được phép sử dụng các chức năng công cụ phù thuộc vào chức vụ của mình.</w:t>
+      </w:r>
+    </w:p>
+    <w:p>
+      <w:pPr>
+        <w:pStyle w:val="ListParagraph"/>
+        <w:numPr>
+          <w:ilvl w:val="0"/>
+          <w:numId w:val="29"/>
+        </w:numPr>
+        <w:rPr>
+          <w:rFonts w:eastAsiaTheme="majorEastAsia"/>
+          <w:bCs/>
+          <w:color w:val="000000" w:themeColor="text1"/>
+          <w:szCs w:val="28"/>
+        </w:rPr>
+      </w:pPr>
+      <w:r>
+        <w:rPr>
+          <w:rFonts w:eastAsiaTheme="majorEastAsia"/>
+          <w:bCs/>
+          <w:color w:val="000000" w:themeColor="text1"/>
+          <w:szCs w:val="28"/>
+        </w:rPr>
+        <w:t>Môi trường:</w:t>
+      </w:r>
+    </w:p>
+    <w:p>
+      <w:pPr>
+        <w:pStyle w:val="ListParagraph"/>
+        <w:numPr>
+          <w:ilvl w:val="1"/>
+          <w:numId w:val="29"/>
+        </w:numPr>
+        <w:rPr>
+          <w:rFonts w:eastAsiaTheme="majorEastAsia"/>
+          <w:bCs/>
+          <w:color w:val="000000" w:themeColor="text1"/>
+          <w:szCs w:val="28"/>
+        </w:rPr>
+      </w:pPr>
+      <w:r>
+        <w:rPr>
+          <w:rFonts w:eastAsiaTheme="majorEastAsia"/>
+          <w:bCs/>
+          <w:color w:val="000000" w:themeColor="text1"/>
+          <w:szCs w:val="28"/>
+        </w:rPr>
+        <w:t>Máy cần cài đặt mạng.</w:t>
       </w:r>
     </w:p>
     <w:p>
@@ -13364,17 +13638,13 @@
           <w:color w:val="000000" w:themeColor="text1"/>
           <w:szCs w:val="28"/>
         </w:rPr>
-        <w:t>Người quản trị quản lý (admin): được phép sử dụng tất cả các chức năng công cụ của toàn hệ thống.</w:t>
-      </w:r>
-    </w:p>
-    <w:p>
-      <w:pPr>
-        <w:pStyle w:val="ListParagraph"/>
-        <w:numPr>
-          <w:ilvl w:val="1"/>
-          <w:numId w:val="29"/>
-        </w:numPr>
+        <w:t>Máy in trắng đen hoặc cao hơn và khổ giấy cần dùng là A4 theo yêu cầu của file pdf.</w:t>
+      </w:r>
+    </w:p>
+    <w:p>
+      <w:pPr>
         <w:spacing w:after="200"/>
+        <w:ind w:left="720"/>
         <w:rPr>
           <w:rFonts w:eastAsiaTheme="majorEastAsia"/>
           <w:bCs/>
@@ -13389,102 +13659,7 @@
           <w:color w:val="000000" w:themeColor="text1"/>
           <w:szCs w:val="28"/>
         </w:rPr>
-        <w:t>Bộ phận thu ngân và nhân viên: chỉ được phép sử dụng các chức năng công cụ phù thuộc vào chức vụ của mình.</w:t>
-      </w:r>
-    </w:p>
-    <w:p>
-      <w:pPr>
-        <w:pStyle w:val="ListParagraph"/>
-        <w:numPr>
-          <w:ilvl w:val="0"/>
-          <w:numId w:val="29"/>
-        </w:numPr>
-        <w:spacing w:after="200"/>
-        <w:rPr>
-          <w:rFonts w:eastAsiaTheme="majorEastAsia"/>
-          <w:bCs/>
-          <w:color w:val="000000" w:themeColor="text1"/>
-          <w:szCs w:val="28"/>
-        </w:rPr>
-      </w:pPr>
-      <w:r>
-        <w:rPr>
-          <w:rFonts w:eastAsiaTheme="majorEastAsia"/>
-          <w:bCs/>
-          <w:color w:val="000000" w:themeColor="text1"/>
-          <w:szCs w:val="28"/>
-        </w:rPr>
-        <w:t>Môi trường:</w:t>
-      </w:r>
-    </w:p>
-    <w:p>
-      <w:pPr>
-        <w:pStyle w:val="ListParagraph"/>
-        <w:numPr>
-          <w:ilvl w:val="1"/>
-          <w:numId w:val="29"/>
-        </w:numPr>
-        <w:spacing w:after="200"/>
-        <w:rPr>
-          <w:rFonts w:eastAsiaTheme="majorEastAsia"/>
-          <w:bCs/>
-          <w:color w:val="000000" w:themeColor="text1"/>
-          <w:szCs w:val="28"/>
-        </w:rPr>
-      </w:pPr>
-      <w:r>
-        <w:rPr>
-          <w:rFonts w:eastAsiaTheme="majorEastAsia"/>
-          <w:bCs/>
-          <w:color w:val="000000" w:themeColor="text1"/>
-          <w:szCs w:val="28"/>
-        </w:rPr>
-        <w:t>Máy cần cài đặt mạng.</w:t>
-      </w:r>
-    </w:p>
-    <w:p>
-      <w:pPr>
-        <w:pStyle w:val="ListParagraph"/>
-        <w:numPr>
-          <w:ilvl w:val="1"/>
-          <w:numId w:val="29"/>
-        </w:numPr>
-        <w:spacing w:after="200"/>
-        <w:rPr>
-          <w:rFonts w:eastAsiaTheme="majorEastAsia"/>
-          <w:bCs/>
-          <w:color w:val="000000" w:themeColor="text1"/>
-          <w:szCs w:val="28"/>
-        </w:rPr>
-      </w:pPr>
-      <w:r>
-        <w:rPr>
-          <w:rFonts w:eastAsiaTheme="majorEastAsia"/>
-          <w:bCs/>
-          <w:color w:val="000000" w:themeColor="text1"/>
-          <w:szCs w:val="28"/>
-        </w:rPr>
-        <w:t>Máy in trắng đen hoặc cao hơn và khổ giấy cần dùng là A4 theo yêu cầu của file pdf.</w:t>
-      </w:r>
-    </w:p>
-    <w:p>
-      <w:pPr>
-        <w:spacing w:after="200"/>
-        <w:ind w:left="720"/>
-        <w:rPr>
-          <w:rFonts w:eastAsiaTheme="majorEastAsia"/>
-          <w:bCs/>
-          <w:color w:val="000000" w:themeColor="text1"/>
-          <w:szCs w:val="28"/>
-        </w:rPr>
-      </w:pPr>
-      <w:r>
-        <w:rPr>
-          <w:rFonts w:eastAsiaTheme="majorEastAsia"/>
-          <w:bCs/>
-          <w:color w:val="000000" w:themeColor="text1"/>
-          <w:szCs w:val="28"/>
-        </w:rPr>
+        <w:lastRenderedPageBreak/>
         <w:t>3.3 Yêu cầu phi chức năng:</w:t>
       </w:r>
     </w:p>
@@ -13535,7 +13710,43 @@
           <w:color w:val="000000" w:themeColor="text1"/>
           <w:szCs w:val="28"/>
         </w:rPr>
-        <w:t>Các màn hình có sự nhất quán chung: Các form đều được hiển thị trên một form chính.</w:t>
+        <w:t>Các màn hình có sự nhấ</w:t>
+      </w:r>
+      <w:r>
+        <w:rPr>
+          <w:rFonts w:eastAsiaTheme="majorEastAsia"/>
+          <w:bCs/>
+          <w:color w:val="000000" w:themeColor="text1"/>
+          <w:szCs w:val="28"/>
+        </w:rPr>
+        <w:t>t quán chung: Các trang</w:t>
+      </w:r>
+      <w:r>
+        <w:rPr>
+          <w:rFonts w:eastAsiaTheme="majorEastAsia"/>
+          <w:bCs/>
+          <w:color w:val="000000" w:themeColor="text1"/>
+          <w:szCs w:val="28"/>
+        </w:rPr>
+        <w:t xml:space="preserve"> đều được hiển thị</w:t>
+      </w:r>
+      <w:r>
+        <w:rPr>
+          <w:rFonts w:eastAsiaTheme="majorEastAsia"/>
+          <w:bCs/>
+          <w:color w:val="000000" w:themeColor="text1"/>
+          <w:szCs w:val="28"/>
+        </w:rPr>
+        <w:t xml:space="preserve"> theo</w:t>
+      </w:r>
+      <w:r>
+        <w:rPr>
+          <w:rFonts w:eastAsiaTheme="majorEastAsia"/>
+          <w:bCs/>
+          <w:color w:val="000000" w:themeColor="text1"/>
+          <w:szCs w:val="28"/>
+        </w:rPr>
+        <w:t xml:space="preserve"> một form chính.</w:t>
       </w:r>
     </w:p>
     <w:p>
@@ -13560,7 +13771,25 @@
           <w:color w:val="000000" w:themeColor="text1"/>
           <w:szCs w:val="28"/>
         </w:rPr>
-        <w:t>Tốc độc tra cứu, sử dụng các tính năng từ trung bình đến nhanh.</w:t>
+        <w:t>Tốc độ tra cứ</w:t>
+      </w:r>
+      <w:r>
+        <w:rPr>
+          <w:rFonts w:eastAsiaTheme="majorEastAsia"/>
+          <w:bCs/>
+          <w:color w:val="000000" w:themeColor="text1"/>
+          <w:szCs w:val="28"/>
+        </w:rPr>
+        <w:t>u và</w:t>
+      </w:r>
+      <w:r>
+        <w:rPr>
+          <w:rFonts w:eastAsiaTheme="majorEastAsia"/>
+          <w:bCs/>
+          <w:color w:val="000000" w:themeColor="text1"/>
+          <w:szCs w:val="28"/>
+        </w:rPr>
+        <w:t xml:space="preserve"> sử dụng các tính năng từ trung bình đến nhanh.</w:t>
       </w:r>
     </w:p>
     <w:p>
@@ -13625,19 +13854,40 @@
           <w:bCs/>
           <w:szCs w:val="28"/>
         </w:rPr>
-        <w:t>MSSQL:</w:t>
-      </w:r>
-      <w:r>
-        <w:rPr>
-          <w:szCs w:val="28"/>
-        </w:rPr>
-        <w:t xml:space="preserve"> là một nền tảng độc lập được Microsoft phát triển dựa trên RDBMS (hệ thống cơ sở dữ liệu quan hệ) với ngôn ngữ hổ trợ là SQL (ngôn ngữ truy vấn dữ liệu)</w:t>
+        <w:t>MS</w:t>
+      </w:r>
+      <w:r>
+        <w:rPr>
+          <w:b/>
+          <w:bCs/>
+          <w:szCs w:val="28"/>
+        </w:rPr>
+        <w:t>SQL:</w:t>
+      </w:r>
+      <w:r>
+        <w:rPr>
+          <w:szCs w:val="28"/>
+        </w:rPr>
+        <w:t xml:space="preserve"> L</w:t>
+      </w:r>
+      <w:r>
+        <w:rPr>
+          <w:szCs w:val="28"/>
+        </w:rPr>
+        <w:t>à một nền tảng độc lập được Microsoft phát triển dựa trên RDBMS (hệ thống cơ sở dữ liệu quan hệ) với ngôn ngữ hổ trợ là SQL (ngôn ngữ truy vấn dữ liệu)</w:t>
       </w:r>
       <w:r>
         <w:rPr>
           <w:szCs w:val="28"/>
         </w:rPr>
         <w:t>.</w:t>
+      </w:r>
+      <w:r>
+        <w:rPr>
+          <w:color w:val="FF0000"/>
+          <w:szCs w:val="28"/>
+        </w:rPr>
+        <w:t>*cái này nhiều ý lắm thêm vào</w:t>
       </w:r>
     </w:p>
     <w:p>
@@ -13648,6 +13898,7 @@
           <w:numId w:val="32"/>
         </w:numPr>
         <w:rPr>
+          <w:color w:val="FF0000"/>
           <w:szCs w:val="28"/>
         </w:rPr>
       </w:pPr>
@@ -13655,6 +13906,7 @@
         <w:rPr>
           <w:b/>
           <w:bCs/>
+          <w:color w:val="FF0000"/>
           <w:szCs w:val="28"/>
         </w:rPr>
         <w:t>HTML (Hypertext Makeup Language):</w:t>
@@ -13663,27 +13915,59 @@
         <w:rPr>
           <w:b/>
           <w:bCs/>
+          <w:color w:val="FF0000"/>
           <w:szCs w:val="28"/>
         </w:rPr>
         <w:t xml:space="preserve"> </w:t>
       </w:r>
       <w:r>
         <w:rPr>
-          <w:szCs w:val="28"/>
-        </w:rPr>
-        <w:t>giúp tạo và cấu trúc các thành phần trong web</w:t>
-      </w:r>
-      <w:r>
-        <w:rPr>
+          <w:color w:val="FF0000"/>
+          <w:szCs w:val="28"/>
+        </w:rPr>
+        <w:t>G</w:t>
+      </w:r>
+      <w:r>
+        <w:rPr>
+          <w:color w:val="FF0000"/>
+          <w:szCs w:val="28"/>
+        </w:rPr>
+        <w:t>iúp tạo và cấu trúc cấu</w:t>
+      </w:r>
+      <w:r>
+        <w:rPr>
+          <w:color w:val="FF0000"/>
+          <w:szCs w:val="28"/>
+        </w:rPr>
+        <w:t xml:space="preserve"> thành phần trong web</w:t>
+      </w:r>
+      <w:r>
+        <w:rPr>
+          <w:color w:val="FF0000"/>
           <w:szCs w:val="28"/>
         </w:rPr>
         <w:t>.</w:t>
       </w:r>
       <w:r>
         <w:rPr>
-          <w:szCs w:val="28"/>
-        </w:rPr>
-        <w:t xml:space="preserve"> Giúp người dùng tạo và cấu trúc các thành phần trong trang web  hoặc ứng dụng, phân chia các đoạn văn, heading, links, blockquotes,…</w:t>
+          <w:color w:val="FF0000"/>
+          <w:szCs w:val="28"/>
+        </w:rPr>
+        <w:t xml:space="preserve"> Giúp người dùng tạo và cấu trúc các thành phần trong trang web  hoặc ứng dụng, phân chia các đoạn v</w:t>
+      </w:r>
+      <w:r>
+        <w:rPr>
+          <w:color w:val="FF0000"/>
+          <w:szCs w:val="28"/>
+        </w:rPr>
+        <w:t>ăn, heading, links, blockquotes</w:t>
+      </w:r>
+      <w:r>
+        <w:rPr>
+          <w:color w:val="FF0000"/>
+          <w:szCs w:val="28"/>
+        </w:rPr>
+        <w:t>…</w:t>
       </w:r>
     </w:p>
     <w:p>
@@ -13717,7 +14001,13 @@
         <w:rPr>
           <w:szCs w:val="28"/>
         </w:rPr>
-        <w:t>là ngôn ngữ lập trình</w:t>
+        <w:t>L</w:t>
+      </w:r>
+      <w:r>
+        <w:rPr>
+          <w:szCs w:val="28"/>
+        </w:rPr>
+        <w:t>à ngôn ngữ lập trình</w:t>
       </w:r>
       <w:r>
         <w:rPr>
@@ -13733,6 +14023,7 @@
       </w:r>
       <w:r>
         <w:rPr>
+          <w:color w:val="FF0000"/>
           <w:szCs w:val="28"/>
         </w:rPr>
         <w:t>Cũng là một trong 3 ngôn ngữ chỉnh của lập trình web:</w:t>
@@ -13761,7 +14052,20 @@
         <w:rPr>
           <w:szCs w:val="28"/>
         </w:rPr>
-        <w:t xml:space="preserve"> Giúp bạn thêm nội dung cho các trang web.</w:t>
+        <w:t xml:space="preserve"> </w:t>
+      </w:r>
+      <w:r>
+        <w:rPr>
+          <w:color w:val="FF0000"/>
+          <w:szCs w:val="28"/>
+        </w:rPr>
+        <w:t>Giúp</w:t>
+      </w:r>
+      <w:r>
+        <w:rPr>
+          <w:szCs w:val="28"/>
+        </w:rPr>
+        <w:t xml:space="preserve"> bạn thêm nội dung cho các trang web.</w:t>
       </w:r>
     </w:p>
     <w:p>
@@ -13787,7 +14091,20 @@
         <w:rPr>
           <w:szCs w:val="28"/>
         </w:rPr>
-        <w:t xml:space="preserve"> Định dạng thiết kế, bố cục, phong cách, canh lề trang web.</w:t>
+        <w:t xml:space="preserve"> Định dạng thiết kế, bố cục, </w:t>
+      </w:r>
+      <w:r>
+        <w:rPr>
+          <w:color w:val="FF0000"/>
+          <w:szCs w:val="28"/>
+        </w:rPr>
+        <w:t>phong cách</w:t>
+      </w:r>
+      <w:r>
+        <w:rPr>
+          <w:szCs w:val="28"/>
+        </w:rPr>
+        <w:t>, canh lề trang web.</w:t>
       </w:r>
     </w:p>
     <w:p>
@@ -13807,13 +14124,21 @@
           <w:bCs/>
           <w:szCs w:val="28"/>
         </w:rPr>
+        <w:lastRenderedPageBreak/>
         <w:t>JavaScript:</w:t>
       </w:r>
       <w:r>
         <w:rPr>
           <w:szCs w:val="28"/>
         </w:rPr>
-        <w:t xml:space="preserve"> Cải thiện hoạt động của trang web.</w:t>
+        <w:t xml:space="preserve"> </w:t>
+      </w:r>
+      <w:r>
+        <w:rPr>
+          <w:color w:val="FF0000"/>
+          <w:szCs w:val="28"/>
+        </w:rPr>
+        <w:t>Cải thiện hoạt động của trang web.</w:t>
       </w:r>
     </w:p>
     <w:p>
@@ -13857,28 +14182,47 @@
         <w:rPr>
           <w:szCs w:val="28"/>
         </w:rPr>
-        <w:t xml:space="preserve"> với cách tiếp cận code-first, Entity Framework giúp tạo các đối tượng bảng cơ sở dữ liệu dựa trên model.</w:t>
-      </w:r>
-      <w:r>
-        <w:rPr>
-          <w:szCs w:val="28"/>
-        </w:rPr>
-        <w:t xml:space="preserve"> Tuy nhiên cũng có 1 vài quy ước</w:t>
-      </w:r>
-      <w:r>
-        <w:rPr>
-          <w:szCs w:val="28"/>
-        </w:rPr>
-        <w:t xml:space="preserve"> của code first cho phép tự động cấu hình 1 model.</w:t>
-      </w:r>
-    </w:p>
-    <w:p>
-      <w:pPr>
-        <w:pStyle w:val="ListParagraph"/>
-        <w:rPr>
-          <w:szCs w:val="28"/>
-        </w:rPr>
-      </w:pPr>
+        <w:t xml:space="preserve"> V</w:t>
+      </w:r>
+      <w:r>
+        <w:rPr>
+          <w:szCs w:val="28"/>
+        </w:rPr>
+        <w:t>ới cách tiếp cận code-first, Entity Framework giúp tạo các đối tượng bảng cơ sở dữ liệu dựa trên model.</w:t>
+      </w:r>
+      <w:r>
+        <w:rPr>
+          <w:szCs w:val="28"/>
+        </w:rPr>
+        <w:t xml:space="preserve"> </w:t>
+      </w:r>
+      <w:r>
+        <w:rPr>
+          <w:color w:val="FF0000"/>
+          <w:szCs w:val="28"/>
+        </w:rPr>
+        <w:t>Tuy nhiên cũng có 1 vài quy ước</w:t>
+      </w:r>
+      <w:r>
+        <w:rPr>
+          <w:color w:val="FF0000"/>
+          <w:szCs w:val="28"/>
+        </w:rPr>
+        <w:t xml:space="preserve"> của code-</w:t>
+      </w:r>
+      <w:r>
+        <w:rPr>
+          <w:color w:val="FF0000"/>
+          <w:szCs w:val="28"/>
+        </w:rPr>
+        <w:t>first cho phép tự động cấu hình 1 model</w:t>
+      </w:r>
+      <w:r>
+        <w:rPr>
+          <w:szCs w:val="28"/>
+        </w:rPr>
+        <w:t>.</w:t>
+      </w:r>
     </w:p>
     <w:p>
       <w:pPr>
@@ -13888,6 +14232,7 @@
           <w:numId w:val="32"/>
         </w:numPr>
         <w:rPr>
+          <w:color w:val="FF0000"/>
           <w:szCs w:val="28"/>
         </w:rPr>
       </w:pPr>
@@ -13895,12 +14240,14 @@
         <w:rPr>
           <w:b/>
           <w:bCs/>
+          <w:color w:val="FF0000"/>
           <w:szCs w:val="28"/>
         </w:rPr>
         <w:t>Quy ước tên bảng:</w:t>
       </w:r>
       <w:r>
         <w:rPr>
+          <w:color w:val="FF0000"/>
           <w:szCs w:val="28"/>
         </w:rPr>
         <w:t xml:space="preserve"> khi tạo 1 class mô tả các thực thể là User sẽ được lưu trữ trong database thì Entity Framework sẽ tự động tạo ra 1 bảng có thên Users.</w:t>
@@ -13914,6 +14261,7 @@
           <w:numId w:val="32"/>
         </w:numPr>
         <w:rPr>
+          <w:color w:val="FF0000"/>
           <w:szCs w:val="28"/>
         </w:rPr>
       </w:pPr>
@@ -13921,6 +14269,7 @@
         <w:rPr>
           <w:b/>
           <w:bCs/>
+          <w:color w:val="FF0000"/>
           <w:szCs w:val="28"/>
         </w:rPr>
         <w:t>Quy ước khóa chính:</w:t>
@@ -13929,12 +14278,14 @@
         <w:rPr>
           <w:b/>
           <w:bCs/>
+          <w:color w:val="FF0000"/>
           <w:szCs w:val="28"/>
         </w:rPr>
         <w:t xml:space="preserve"> </w:t>
       </w:r>
       <w:r>
         <w:rPr>
+          <w:color w:val="FF0000"/>
           <w:szCs w:val="28"/>
         </w:rPr>
         <w:t xml:space="preserve">khi tạo 1 thuộc tính tên là UserId trong lớp User của model thì thuộc tính này được nhận làm </w:t>
@@ -13943,18 +14294,21 @@
         <w:rPr>
           <w:b/>
           <w:bCs/>
+          <w:color w:val="FF0000"/>
           <w:szCs w:val="28"/>
         </w:rPr>
         <w:t>Khóa chính</w:t>
       </w:r>
       <w:r>
         <w:rPr>
+          <w:color w:val="FF0000"/>
           <w:szCs w:val="28"/>
         </w:rPr>
         <w:t>.</w:t>
       </w:r>
       <w:r>
         <w:rPr>
+          <w:color w:val="FF0000"/>
           <w:szCs w:val="28"/>
         </w:rPr>
         <w:t xml:space="preserve"> Hơn nữa nó sẽ thiết lập 1 cột khóa auto-increment để lưu trữ giá trị nếu kiểu khóa là số nguyên.</w:t>
@@ -13968,6 +14322,7 @@
           <w:numId w:val="32"/>
         </w:numPr>
         <w:rPr>
+          <w:color w:val="FF0000"/>
           <w:szCs w:val="28"/>
         </w:rPr>
       </w:pPr>
@@ -13983,17 +14338,15 @@
         <w:rPr>
           <w:szCs w:val="28"/>
         </w:rPr>
-        <w:t xml:space="preserve"> Entity Framework cung cấp các quy ước khác nhau để nhận biết 1 mỗi quan hệ giữa 2 model dựa vào tên của thuộc tính và kiểu dữ liệu.</w:t>
-      </w:r>
-    </w:p>
-    <w:p>
-      <w:pPr>
-        <w:pStyle w:val="ListParagraph"/>
-        <w:ind w:left="1440"/>
-        <w:rPr>
-          <w:szCs w:val="28"/>
-        </w:rPr>
-      </w:pPr>
+        <w:t xml:space="preserve"> Entity Framework cung cấp các quy ước khác nhau để nhận biết 1 mỗi quan hệ giữa 2 model </w:t>
+      </w:r>
+      <w:r>
+        <w:rPr>
+          <w:color w:val="FF0000"/>
+          <w:szCs w:val="28"/>
+        </w:rPr>
+        <w:t>dựa vào tên của thuộc tính và kiểu dữ liệu.</w:t>
+      </w:r>
     </w:p>
     <w:p>
       <w:pPr>
@@ -14050,6 +14403,7 @@
       </w:r>
       <w:r>
         <w:rPr>
+          <w:color w:val="FF0000"/>
           <w:szCs w:val="28"/>
         </w:rPr>
         <w:t>là framework lập trình web được cung cấp bởi Microsoft và được sử dụng để tạo các ứng dụng dựa trên web.</w:t>
@@ -14070,7 +14424,20 @@
         <w:rPr>
           <w:szCs w:val="28"/>
         </w:rPr>
-        <w:t>Ngôn ngữ: các loại ngôn ngữ  tồn tại cho khung .net. Bao gồm VB.net, C# có thể được sử dụng để phát triển các ứng dụng web.</w:t>
+        <w:t xml:space="preserve">Ngôn ngữ: các loại ngôn ngữ  tồn tại </w:t>
+      </w:r>
+      <w:r>
+        <w:rPr>
+          <w:color w:val="FF0000"/>
+          <w:szCs w:val="28"/>
+        </w:rPr>
+        <w:t>cho khung .net</w:t>
+      </w:r>
+      <w:r>
+        <w:rPr>
+          <w:szCs w:val="28"/>
+        </w:rPr>
+        <w:t>. Bao gồm VB.net, C# có thể được sử dụng để phát triển các ứng dụng web.</w:t>
       </w:r>
     </w:p>
     <w:p>
@@ -14094,7 +14461,14 @@
         <w:rPr>
           <w:szCs w:val="28"/>
         </w:rPr>
-        <w:t>Thư viện: bao gồm các thư viện lớp tiêu chuẩn.</w:t>
+        <w:t xml:space="preserve">Thư viện: </w:t>
+      </w:r>
+      <w:r>
+        <w:rPr>
+          <w:color w:val="FF0000"/>
+          <w:szCs w:val="28"/>
+        </w:rPr>
+        <w:t>bao gồm các thư viện lớp tiêu chuẩn.</w:t>
       </w:r>
     </w:p>
     <w:p>
@@ -14112,7 +14486,21 @@
         <w:rPr>
           <w:szCs w:val="28"/>
         </w:rPr>
-        <w:t>Thời gian chạy ngôn ngữ chung (CLR): các chương trình .net đều được chạy trên nền tảng này.</w:t>
+        <w:t>Thời gian chạy ngôn ngữ chung (CLR): các chương trình .net đều được chạy trên nền tảng này</w:t>
+      </w:r>
+      <w:r>
+        <w:rPr>
+          <w:color w:val="FF0000"/>
+          <w:szCs w:val="28"/>
+        </w:rPr>
+        <w:t>.</w:t>
+      </w:r>
+      <w:r>
+        <w:rPr>
+          <w:color w:val="FF0000"/>
+          <w:szCs w:val="28"/>
+        </w:rPr>
+        <w:t>(thiếu)</w:t>
       </w:r>
     </w:p>
     <w:p>
@@ -14145,9 +14533,16 @@
       </w:r>
       <w:r>
         <w:rPr>
-          <w:szCs w:val="28"/>
-        </w:rPr>
-        <w:t xml:space="preserve">hỗ trợ với cả HTML, CSS, JavaScript tốt so với web form. Mô hình lập trình gồm 3 phần: </w:t>
+          <w:color w:val="FF0000"/>
+          <w:szCs w:val="28"/>
+        </w:rPr>
+        <w:t>hỗ trợ với cả HTML, CSS, JavaScript tốt so với web form</w:t>
+      </w:r>
+      <w:r>
+        <w:rPr>
+          <w:szCs w:val="28"/>
+        </w:rPr>
+        <w:t xml:space="preserve">. Mô hình lập trình gồm 3 phần: </w:t>
       </w:r>
     </w:p>
     <w:p>
@@ -14158,6 +14553,7 @@
           <w:numId w:val="32"/>
         </w:numPr>
         <w:rPr>
+          <w:color w:val="FF0000"/>
           <w:szCs w:val="28"/>
         </w:rPr>
       </w:pPr>
@@ -14165,43 +14561,26 @@
         <w:rPr>
           <w:b/>
           <w:bCs/>
-          <w:szCs w:val="28"/>
-        </w:rPr>
-        <w:t>M</w:t>
-      </w:r>
-      <w:r>
-        <w:rPr>
-          <w:b/>
-          <w:bCs/>
-          <w:szCs w:val="28"/>
-        </w:rPr>
-        <w:t>odel</w:t>
-      </w:r>
-      <w:r>
-        <w:rPr>
-          <w:b/>
-          <w:bCs/>
-          <w:szCs w:val="28"/>
-        </w:rPr>
-        <w:t>:</w:t>
-      </w:r>
-      <w:r>
-        <w:rPr>
-          <w:szCs w:val="28"/>
-        </w:rPr>
-        <w:t xml:space="preserve"> </w:t>
-      </w:r>
-      <w:r>
-        <w:rPr>
-          <w:szCs w:val="28"/>
-        </w:rPr>
-        <w:t>chứa các dữ liệu giúp cho việc luân chuyển dữ liệu tốt hơn.</w:t>
-      </w:r>
-      <w:r>
-        <w:rPr>
-          <w:szCs w:val="28"/>
-        </w:rPr>
-        <w:t xml:space="preserve"> </w:t>
+          <w:color w:val="FF0000"/>
+          <w:szCs w:val="28"/>
+        </w:rPr>
+        <w:t>Model:</w:t>
+      </w:r>
+      <w:r>
+        <w:rPr>
+          <w:color w:val="FF0000"/>
+          <w:szCs w:val="28"/>
+        </w:rPr>
+        <w:t xml:space="preserve"> chứa các dữ liệu giúp c</w:t>
+      </w:r>
+      <w:bookmarkStart w:id="12" w:name="_GoBack"/>
+      <w:bookmarkEnd w:id="12"/>
+      <w:r>
+        <w:rPr>
+          <w:color w:val="FF0000"/>
+          <w:szCs w:val="28"/>
+        </w:rPr>
+        <w:t xml:space="preserve">ho việc luân chuyển dữ liệu tốt hơn. </w:t>
       </w:r>
     </w:p>
     <w:p>
@@ -14251,6 +14630,19 @@
         </w:rPr>
         <w:t>nhận dữ liệu để hiện thị cho người dùng, đồng thời cũng là trang form giúp cho người dùng tương tác.</w:t>
       </w:r>
+      <w:r>
+        <w:rPr>
+          <w:szCs w:val="28"/>
+        </w:rPr>
+        <w:t>(</w:t>
+      </w:r>
+      <w:r>
+        <w:rPr>
+          <w:color w:val="FF0000"/>
+          <w:szCs w:val="28"/>
+        </w:rPr>
+        <w:t>thiếu search mvc mà xem)</w:t>
+      </w:r>
     </w:p>
     <w:p>
       <w:pPr>
@@ -14291,7 +14683,33 @@
         <w:rPr>
           <w:szCs w:val="28"/>
         </w:rPr>
-        <w:t>điều hướng, nhận request của người dùng từ View sao đó nếu cần xử lý logic thì sẽ thông qua Model rồi sẽ lại trả về cho View hiển thị ra cho người dùng.</w:t>
+        <w:t>điều hướng, nhận re</w:t>
+      </w:r>
+      <w:r>
+        <w:rPr>
+          <w:szCs w:val="28"/>
+        </w:rPr>
+        <w:t xml:space="preserve">quest của người dùng từ View </w:t>
+      </w:r>
+      <w:r>
+        <w:rPr>
+          <w:color w:val="FF0000"/>
+          <w:szCs w:val="28"/>
+        </w:rPr>
+        <w:t>sau</w:t>
+      </w:r>
+      <w:r>
+        <w:rPr>
+          <w:color w:val="FF0000"/>
+          <w:szCs w:val="28"/>
+        </w:rPr>
+        <w:t xml:space="preserve"> đó nếu cần xử lý logic thì sẽ thông qua Model</w:t>
+      </w:r>
+      <w:r>
+        <w:rPr>
+          <w:szCs w:val="28"/>
+        </w:rPr>
+        <w:t xml:space="preserve"> rồi sẽ lại trả về cho View hiển thị ra cho người dùng.</w:t>
       </w:r>
     </w:p>
     <w:p>
@@ -14330,21 +14748,23 @@
       </w:pPr>
       <w:r>
         <w:rPr>
-          <w:szCs w:val="28"/>
-        </w:rPr>
-        <w:t>D</w:t>
-      </w:r>
-      <w:r>
-        <w:rPr>
-          <w:szCs w:val="28"/>
-        </w:rPr>
-        <w:t>ùng để thêm phần ý nghĩa mở rộng vào dữ liệu thông qua các thẻ thuộc tính. Thuận lợi của tính năng này là giúp chúng ta có thể quản lý dữ liệu được định nghĩa trong một vị trí hoặc không cần phải viết lại nhiều điều luật trên nhiều vị trí khác nhau.</w:t>
-      </w:r>
-      <w:r>
-        <w:rPr>
-          <w:szCs w:val="28"/>
-        </w:rPr>
-        <w:t xml:space="preserve"> Các thuộc tính bao gồm:</w:t>
+          <w:color w:val="FF0000"/>
+          <w:szCs w:val="28"/>
+        </w:rPr>
+        <w:t>Dùng để thêm phần ý nghĩa mở rộng vào dữ liệu thông qua các thẻ thuộc tính. Thuận lợi của tính năng này là giúp chúng ta có thể quản lý dữ liệu được định nghĩa trong một vị trí hoặc không cần phải viết lại nhiều điều luật trên nhiều vị trí khác nhau.</w:t>
+      </w:r>
+      <w:r>
+        <w:rPr>
+          <w:color w:val="FF0000"/>
+          <w:szCs w:val="28"/>
+        </w:rPr>
+        <w:t xml:space="preserve"> Các thuộc tính bao gồm</w:t>
+      </w:r>
+      <w:r>
+        <w:rPr>
+          <w:szCs w:val="28"/>
+        </w:rPr>
+        <w:t>:</w:t>
       </w:r>
     </w:p>
     <w:p>
@@ -14467,24 +14887,34 @@
         <w:rPr>
           <w:b/>
           <w:bCs/>
-          <w:szCs w:val="28"/>
-        </w:rPr>
-      </w:pPr>
-    </w:p>
-    <w:p>
-      <w:pPr>
+          <w:color w:val="FF0000"/>
+          <w:szCs w:val="28"/>
+        </w:rPr>
+      </w:pPr>
+      <w:r>
         <w:rPr>
           <w:b/>
           <w:bCs/>
-          <w:szCs w:val="28"/>
-        </w:rPr>
-      </w:pPr>
-      <w:r>
+          <w:color w:val="FF0000"/>
+          <w:szCs w:val="28"/>
+        </w:rPr>
+        <w:t>(thêm vô cái này trên mạng dài vãi lzz ra)</w:t>
+      </w:r>
+    </w:p>
+    <w:p>
+      <w:pPr>
         <w:rPr>
           <w:b/>
           <w:bCs/>
           <w:szCs w:val="28"/>
         </w:rPr>
+      </w:pPr>
+      <w:r>
+        <w:rPr>
+          <w:b/>
+          <w:bCs/>
+          <w:szCs w:val="28"/>
+        </w:rPr>
         <w:t>2.2 Xác nhận dữ liệu (Model Validation)</w:t>
       </w:r>
     </w:p>
@@ -14498,6 +14928,7 @@
         <w:rPr>
           <w:szCs w:val="28"/>
         </w:rPr>
+        <w:lastRenderedPageBreak/>
         <w:t xml:space="preserve">Kiểm tra input của User có hợp lệ hay không. </w:t>
       </w:r>
       <w:r>
@@ -14717,65 +15148,71 @@
     <w:p>
       <w:pPr>
         <w:rPr>
-          <w:szCs w:val="28"/>
-        </w:rPr>
-      </w:pPr>
+          <w:color w:val="FF0000"/>
+          <w:szCs w:val="28"/>
+        </w:rPr>
+      </w:pPr>
+      <w:r>
+        <w:rPr>
+          <w:color w:val="FF0000"/>
+          <w:szCs w:val="28"/>
+        </w:rPr>
+        <w:t>???</w:t>
+      </w:r>
     </w:p>
     <w:p>
       <w:pPr>
         <w:pStyle w:val="Heading2"/>
         <w:rPr>
           <w:rFonts w:cs="Times New Roman"/>
-          <w:color w:val="000000" w:themeColor="text1"/>
+          <w:color w:val="FF0000"/>
           <w:szCs w:val="28"/>
         </w:rPr>
       </w:pPr>
       <w:r>
         <w:rPr>
           <w:rFonts w:cs="Times New Roman"/>
-          <w:color w:val="000000" w:themeColor="text1"/>
-          <w:szCs w:val="28"/>
-        </w:rPr>
-        <w:t>3</w:t>
-      </w:r>
-      <w:r>
-        <w:rPr>
-          <w:rFonts w:cs="Times New Roman"/>
-          <w:color w:val="000000" w:themeColor="text1"/>
-          <w:szCs w:val="28"/>
+          <w:color w:val="FF0000"/>
+          <w:szCs w:val="28"/>
+        </w:rPr>
+        <w:t>3. Web API:</w:t>
+      </w:r>
+    </w:p>
+    <w:p>
+      <w:pPr>
+        <w:rPr>
+          <w:color w:val="FF0000"/>
+        </w:rPr>
+      </w:pPr>
+      <w:r>
+        <w:rPr>
+          <w:color w:val="FF0000"/>
+        </w:rPr>
+        <w:t>ASP.NET Web API là framework mở rộng để xây dựng các HTTP services có thể truy cập vào các ứng dụng khác nhau trên nhiểu nền tảng khác nhau</w:t>
+      </w:r>
+      <w:r>
+        <w:rPr>
+          <w:color w:val="FF0000"/>
         </w:rPr>
         <w:t>.</w:t>
       </w:r>
       <w:r>
         <w:rPr>
-          <w:rFonts w:cs="Times New Roman"/>
-          <w:color w:val="000000" w:themeColor="text1"/>
-          <w:szCs w:val="28"/>
-        </w:rPr>
-        <w:t xml:space="preserve"> Web API</w:t>
-      </w:r>
-      <w:r>
-        <w:rPr>
-          <w:rFonts w:cs="Times New Roman"/>
-          <w:color w:val="000000" w:themeColor="text1"/>
-          <w:szCs w:val="28"/>
-        </w:rPr>
-        <w:t>:</w:t>
-      </w:r>
-    </w:p>
-    <w:p>
-      <w:r>
-        <w:t>ASP.NET Web API là framework mở rộng để xây dựng các HTTP services có thể truy cập vào các ứng dụng khác nhau trên nhiểu nền tảng khác nhau</w:t>
-      </w:r>
-      <w:r>
-        <w:t>.</w:t>
-      </w:r>
-      <w:r>
+          <w:color w:val="FF0000"/>
+        </w:rPr>
         <w:t xml:space="preserve"> Hội tụ đủ các điều kiện của REST được tối ưu cho các dịch vụ trực tuyến cũng như ứng dụng hiện nay.</w:t>
       </w:r>
     </w:p>
     <w:p>
-      <w:r>
+      <w:pPr>
+        <w:rPr>
+          <w:color w:val="FF0000"/>
+        </w:rPr>
+      </w:pPr>
+      <w:r>
+        <w:rPr>
+          <w:color w:val="FF0000"/>
+        </w:rPr>
         <w:t>Ưu điểm của Web API:</w:t>
       </w:r>
     </w:p>
@@ -14786,8 +15223,15 @@
           <w:ilvl w:val="0"/>
           <w:numId w:val="39"/>
         </w:numPr>
-      </w:pPr>
-      <w:r>
+        <w:rPr>
+          <w:color w:val="FF0000"/>
+        </w:rPr>
+      </w:pPr>
+      <w:r>
+        <w:rPr>
+          <w:color w:val="FF0000"/>
+        </w:rPr>
+        <w:lastRenderedPageBreak/>
         <w:t>Dễ viết, tinh chỉnh tốt hơn so với các framework WCF, Web service trước đây.</w:t>
       </w:r>
     </w:p>
@@ -14798,8 +15242,14 @@
           <w:ilvl w:val="0"/>
           <w:numId w:val="39"/>
         </w:numPr>
-      </w:pPr>
-      <w:r>
+        <w:rPr>
+          <w:color w:val="FF0000"/>
+        </w:rPr>
+      </w:pPr>
+      <w:r>
+        <w:rPr>
+          <w:color w:val="FF0000"/>
+        </w:rPr>
         <w:t>Nâng cao trải nghiệm người dùng.</w:t>
       </w:r>
     </w:p>
@@ -14810,8 +15260,14 @@
           <w:ilvl w:val="0"/>
           <w:numId w:val="39"/>
         </w:numPr>
-      </w:pPr>
-      <w:r>
+        <w:rPr>
+          <w:color w:val="FF0000"/>
+        </w:rPr>
+      </w:pPr>
+      <w:r>
+        <w:rPr>
+          <w:color w:val="FF0000"/>
+        </w:rPr>
         <w:t>Thỏa mãn những tiêu chuẩn phổ biến về REST và HTTP.</w:t>
       </w:r>
     </w:p>
@@ -14822,8 +15278,14 @@
           <w:ilvl w:val="0"/>
           <w:numId w:val="39"/>
         </w:numPr>
-      </w:pPr>
-      <w:r>
+        <w:rPr>
+          <w:color w:val="FF0000"/>
+        </w:rPr>
+      </w:pPr>
+      <w:r>
+        <w:rPr>
+          <w:color w:val="FF0000"/>
+        </w:rPr>
         <w:t>Hỗ trợ tốt các tính năng và thành phần của HTTP như: HttpRequestMessage, HttpResponMessage,.. các MVC như: routing, controller, container,…</w:t>
       </w:r>
     </w:p>
@@ -14834,8 +15296,14 @@
           <w:ilvl w:val="0"/>
           <w:numId w:val="39"/>
         </w:numPr>
-      </w:pPr>
-      <w:r>
+        <w:rPr>
+          <w:color w:val="FF0000"/>
+        </w:rPr>
+      </w:pPr>
+      <w:r>
+        <w:rPr>
+          <w:color w:val="FF0000"/>
+        </w:rPr>
         <w:t>Khả năng bảo mật cao, xác nhận 2 chiều khi có Request.</w:t>
       </w:r>
     </w:p>
@@ -14846,8 +15314,14 @@
           <w:ilvl w:val="0"/>
           <w:numId w:val="39"/>
         </w:numPr>
-      </w:pPr>
-      <w:r>
+        <w:rPr>
+          <w:color w:val="FF0000"/>
+        </w:rPr>
+      </w:pPr>
+      <w:r>
+        <w:rPr>
+          <w:color w:val="FF0000"/>
+        </w:rPr>
         <w:t>Dữ liệu trả về có nhiều định dạng khác nhau từ XML đến JSON.</w:t>
       </w:r>
     </w:p>
@@ -14899,17 +15373,6 @@
     </w:p>
     <w:p>
       <w:pPr>
-        <w:tabs>
-          <w:tab w:val="left" w:pos="2377"/>
-        </w:tabs>
-        <w:rPr>
-          <w:b/>
-          <w:szCs w:val="26"/>
-        </w:rPr>
-      </w:pPr>
-    </w:p>
-    <w:p>
-      <w:pPr>
         <w:pStyle w:val="Heading1"/>
         <w:jc w:val="center"/>
         <w:rPr>
@@ -14917,12 +15380,13 @@
           <w:szCs w:val="32"/>
         </w:rPr>
       </w:pPr>
-      <w:bookmarkStart w:id="12" w:name="_Toc51884821"/>
+      <w:bookmarkStart w:id="13" w:name="_Toc51884821"/>
       <w:r>
         <w:rPr>
           <w:rFonts w:cs="Times New Roman"/>
           <w:szCs w:val="32"/>
         </w:rPr>
+        <w:lastRenderedPageBreak/>
         <w:t>VI</w:t>
       </w:r>
       <w:r>
@@ -14932,7 +15396,7 @@
         </w:rPr>
         <w:t>. REFERENCE</w:t>
       </w:r>
-      <w:bookmarkEnd w:id="12"/>
+      <w:bookmarkEnd w:id="13"/>
     </w:p>
     <w:p/>
     <w:p>
@@ -15181,7 +15645,7 @@
 </file>
 
 <file path=word/endnotes.xml><?xml version="1.0" encoding="utf-8"?>
-<w:endnotes xmlns:wpc="http://schemas.microsoft.com/office/word/2010/wordprocessingCanvas" xmlns:cx="http://schemas.microsoft.com/office/drawing/2014/chartex" xmlns:cx1="http://schemas.microsoft.com/office/drawing/2015/9/8/chartex" xmlns:cx2="http://schemas.microsoft.com/office/drawing/2015/10/21/chartex" xmlns:cx3="http://schemas.microsoft.com/office/drawing/2016/5/9/chartex" xmlns:cx4="http://schemas.microsoft.com/office/drawing/2016/5/10/chartex" xmlns:cx5="http://schemas.microsoft.com/office/drawing/2016/5/11/chartex" xmlns:cx6="http://schemas.microsoft.com/office/drawing/2016/5/12/chartex" xmlns:cx7="http://schemas.microsoft.com/office/drawing/2016/5/13/chartex" xmlns:cx8="http://schemas.microsoft.com/office/drawing/2016/5/14/chartex" xmlns:mc="http://schemas.openxmlformats.org/markup-compatibility/2006" xmlns:aink="http://schemas.microsoft.com/office/drawing/2016/ink" xmlns:am3d="http://schemas.microsoft.com/office/drawing/2017/model3d" xmlns:o="urn:schemas-microsoft-com:office:office" xmlns:r="http://schemas.openxmlformats.org/officeDocument/2006/relationships" xmlns:m="http://schemas.openxmlformats.org/officeDocument/2006/math" xmlns:v="urn:schemas-microsoft-com:vml" xmlns:wp14="http://schemas.microsoft.com/office/word/2010/wordprocessingDrawing" xmlns:wp="http://schemas.openxmlformats.org/drawingml/2006/wordprocessingDrawing" xmlns:w10="urn:schemas-microsoft-com:office:word" xmlns:w="http://schemas.openxmlformats.org/wordprocessingml/2006/main" xmlns:w14="http://schemas.microsoft.com/office/word/2010/wordml" xmlns:w15="http://schemas.microsoft.com/office/word/2012/wordml" xmlns:w16cex="http://schemas.microsoft.com/office/word/2018/wordml/cex" xmlns:w16cid="http://schemas.microsoft.com/office/word/2016/wordml/cid" xmlns:w16="http://schemas.microsoft.com/office/word/2018/wordml" xmlns:w16se="http://schemas.microsoft.com/office/word/2015/wordml/symex" xmlns:wpg="http://schemas.microsoft.com/office/word/2010/wordprocessingGroup" xmlns:wpi="http://schemas.microsoft.com/office/word/2010/wordprocessingInk" xmlns:wne="http://schemas.microsoft.com/office/word/2006/wordml" xmlns:wps="http://schemas.microsoft.com/office/word/2010/wordprocessingShape" mc:Ignorable="w14 w15 w16se w16cid w16 w16cex wp14">
+<w:endnotes xmlns:wpc="http://schemas.microsoft.com/office/word/2010/wordprocessingCanvas" xmlns:cx="http://schemas.microsoft.com/office/drawing/2014/chartex" xmlns:mc="http://schemas.openxmlformats.org/markup-compatibility/2006" xmlns:o="urn:schemas-microsoft-com:office:office" xmlns:r="http://schemas.openxmlformats.org/officeDocument/2006/relationships" xmlns:m="http://schemas.openxmlformats.org/officeDocument/2006/math" xmlns:v="urn:schemas-microsoft-com:vml" xmlns:wp14="http://schemas.microsoft.com/office/word/2010/wordprocessingDrawing" xmlns:wp="http://schemas.openxmlformats.org/drawingml/2006/wordprocessingDrawing" xmlns:w10="urn:schemas-microsoft-com:office:word" xmlns:w="http://schemas.openxmlformats.org/wordprocessingml/2006/main" xmlns:w14="http://schemas.microsoft.com/office/word/2010/wordml" xmlns:w15="http://schemas.microsoft.com/office/word/2012/wordml" xmlns:w16se="http://schemas.microsoft.com/office/word/2015/wordml/symex" xmlns:wpg="http://schemas.microsoft.com/office/word/2010/wordprocessingGroup" xmlns:wpi="http://schemas.microsoft.com/office/word/2010/wordprocessingInk" xmlns:wne="http://schemas.microsoft.com/office/word/2006/wordml" xmlns:wps="http://schemas.microsoft.com/office/word/2010/wordprocessingShape" mc:Ignorable="w14 w15 w16se wp14">
   <w:endnote w:type="separator" w:id="-1">
     <w:p>
       <w:r>
@@ -15200,7 +15664,7 @@
 </file>
 
 <file path=word/footnotes.xml><?xml version="1.0" encoding="utf-8"?>
-<w:footnotes xmlns:wpc="http://schemas.microsoft.com/office/word/2010/wordprocessingCanvas" xmlns:cx="http://schemas.microsoft.com/office/drawing/2014/chartex" xmlns:cx1="http://schemas.microsoft.com/office/drawing/2015/9/8/chartex" xmlns:cx2="http://schemas.microsoft.com/office/drawing/2015/10/21/chartex" xmlns:cx3="http://schemas.microsoft.com/office/drawing/2016/5/9/chartex" xmlns:cx4="http://schemas.microsoft.com/office/drawing/2016/5/10/chartex" xmlns:cx5="http://schemas.microsoft.com/office/drawing/2016/5/11/chartex" xmlns:cx6="http://schemas.microsoft.com/office/drawing/2016/5/12/chartex" xmlns:cx7="http://schemas.microsoft.com/office/drawing/2016/5/13/chartex" xmlns:cx8="http://schemas.microsoft.com/office/drawing/2016/5/14/chartex" xmlns:mc="http://schemas.openxmlformats.org/markup-compatibility/2006" xmlns:aink="http://schemas.microsoft.com/office/drawing/2016/ink" xmlns:am3d="http://schemas.microsoft.com/office/drawing/2017/model3d" xmlns:o="urn:schemas-microsoft-com:office:office" xmlns:r="http://schemas.openxmlformats.org/officeDocument/2006/relationships" xmlns:m="http://schemas.openxmlformats.org/officeDocument/2006/math" xmlns:v="urn:schemas-microsoft-com:vml" xmlns:wp14="http://schemas.microsoft.com/office/word/2010/wordprocessingDrawing" xmlns:wp="http://schemas.openxmlformats.org/drawingml/2006/wordprocessingDrawing" xmlns:w10="urn:schemas-microsoft-com:office:word" xmlns:w="http://schemas.openxmlformats.org/wordprocessingml/2006/main" xmlns:w14="http://schemas.microsoft.com/office/word/2010/wordml" xmlns:w15="http://schemas.microsoft.com/office/word/2012/wordml" xmlns:w16cex="http://schemas.microsoft.com/office/word/2018/wordml/cex" xmlns:w16cid="http://schemas.microsoft.com/office/word/2016/wordml/cid" xmlns:w16="http://schemas.microsoft.com/office/word/2018/wordml" xmlns:w16se="http://schemas.microsoft.com/office/word/2015/wordml/symex" xmlns:wpg="http://schemas.microsoft.com/office/word/2010/wordprocessingGroup" xmlns:wpi="http://schemas.microsoft.com/office/word/2010/wordprocessingInk" xmlns:wne="http://schemas.microsoft.com/office/word/2006/wordml" xmlns:wps="http://schemas.microsoft.com/office/word/2010/wordprocessingShape" mc:Ignorable="w14 w15 w16se w16cid w16 w16cex wp14">
+<w:footnotes xmlns:wpc="http://schemas.microsoft.com/office/word/2010/wordprocessingCanvas" xmlns:cx="http://schemas.microsoft.com/office/drawing/2014/chartex" xmlns:mc="http://schemas.openxmlformats.org/markup-compatibility/2006" xmlns:o="urn:schemas-microsoft-com:office:office" xmlns:r="http://schemas.openxmlformats.org/officeDocument/2006/relationships" xmlns:m="http://schemas.openxmlformats.org/officeDocument/2006/math" xmlns:v="urn:schemas-microsoft-com:vml" xmlns:wp14="http://schemas.microsoft.com/office/word/2010/wordprocessingDrawing" xmlns:wp="http://schemas.openxmlformats.org/drawingml/2006/wordprocessingDrawing" xmlns:w10="urn:schemas-microsoft-com:office:word" xmlns:w="http://schemas.openxmlformats.org/wordprocessingml/2006/main" xmlns:w14="http://schemas.microsoft.com/office/word/2010/wordml" xmlns:w15="http://schemas.microsoft.com/office/word/2012/wordml" xmlns:w16se="http://schemas.microsoft.com/office/word/2015/wordml/symex" xmlns:wpg="http://schemas.microsoft.com/office/word/2010/wordprocessingGroup" xmlns:wpi="http://schemas.microsoft.com/office/word/2010/wordprocessingInk" xmlns:wne="http://schemas.microsoft.com/office/word/2006/wordml" xmlns:wps="http://schemas.microsoft.com/office/word/2010/wordprocessingShape" mc:Ignorable="w14 w15 w16se wp14">
   <w:footnote w:type="separator" w:id="-1">
     <w:p>
       <w:r>
@@ -15219,7 +15683,7 @@
 </file>
 
 <file path=word/header1.xml><?xml version="1.0" encoding="utf-8"?>
-<w:hdr xmlns:wpc="http://schemas.microsoft.com/office/word/2010/wordprocessingCanvas" xmlns:cx="http://schemas.microsoft.com/office/drawing/2014/chartex" xmlns:cx1="http://schemas.microsoft.com/office/drawing/2015/9/8/chartex" xmlns:cx2="http://schemas.microsoft.com/office/drawing/2015/10/21/chartex" xmlns:cx3="http://schemas.microsoft.com/office/drawing/2016/5/9/chartex" xmlns:cx4="http://schemas.microsoft.com/office/drawing/2016/5/10/chartex" xmlns:cx5="http://schemas.microsoft.com/office/drawing/2016/5/11/chartex" xmlns:cx6="http://schemas.microsoft.com/office/drawing/2016/5/12/chartex" xmlns:cx7="http://schemas.microsoft.com/office/drawing/2016/5/13/chartex" xmlns:cx8="http://schemas.microsoft.com/office/drawing/2016/5/14/chartex" xmlns:mc="http://schemas.openxmlformats.org/markup-compatibility/2006" xmlns:aink="http://schemas.microsoft.com/office/drawing/2016/ink" xmlns:am3d="http://schemas.microsoft.com/office/drawing/2017/model3d" xmlns:o="urn:schemas-microsoft-com:office:office" xmlns:r="http://schemas.openxmlformats.org/officeDocument/2006/relationships" xmlns:m="http://schemas.openxmlformats.org/officeDocument/2006/math" xmlns:v="urn:schemas-microsoft-com:vml" xmlns:wp14="http://schemas.microsoft.com/office/word/2010/wordprocessingDrawing" xmlns:wp="http://schemas.openxmlformats.org/drawingml/2006/wordprocessingDrawing" xmlns:w10="urn:schemas-microsoft-com:office:word" xmlns:w="http://schemas.openxmlformats.org/wordprocessingml/2006/main" xmlns:w14="http://schemas.microsoft.com/office/word/2010/wordml" xmlns:w15="http://schemas.microsoft.com/office/word/2012/wordml" xmlns:w16cex="http://schemas.microsoft.com/office/word/2018/wordml/cex" xmlns:w16cid="http://schemas.microsoft.com/office/word/2016/wordml/cid" xmlns:w16="http://schemas.microsoft.com/office/word/2018/wordml" xmlns:w16se="http://schemas.microsoft.com/office/word/2015/wordml/symex" xmlns:wpg="http://schemas.microsoft.com/office/word/2010/wordprocessingGroup" xmlns:wpi="http://schemas.microsoft.com/office/word/2010/wordprocessingInk" xmlns:wne="http://schemas.microsoft.com/office/word/2006/wordml" xmlns:wps="http://schemas.microsoft.com/office/word/2010/wordprocessingShape" mc:Ignorable="w14 w15 w16se w16cid w16 w16cex wp14">
+<w:hdr xmlns:wpc="http://schemas.microsoft.com/office/word/2010/wordprocessingCanvas" xmlns:cx="http://schemas.microsoft.com/office/drawing/2014/chartex" xmlns:mc="http://schemas.openxmlformats.org/markup-compatibility/2006" xmlns:o="urn:schemas-microsoft-com:office:office" xmlns:r="http://schemas.openxmlformats.org/officeDocument/2006/relationships" xmlns:m="http://schemas.openxmlformats.org/officeDocument/2006/math" xmlns:v="urn:schemas-microsoft-com:vml" xmlns:wp14="http://schemas.microsoft.com/office/word/2010/wordprocessingDrawing" xmlns:wp="http://schemas.openxmlformats.org/drawingml/2006/wordprocessingDrawing" xmlns:w10="urn:schemas-microsoft-com:office:word" xmlns:w="http://schemas.openxmlformats.org/wordprocessingml/2006/main" xmlns:w14="http://schemas.microsoft.com/office/word/2010/wordml" xmlns:w15="http://schemas.microsoft.com/office/word/2012/wordml" xmlns:w16se="http://schemas.microsoft.com/office/word/2015/wordml/symex" xmlns:wpg="http://schemas.microsoft.com/office/word/2010/wordprocessingGroup" xmlns:wpi="http://schemas.microsoft.com/office/word/2010/wordprocessingInk" xmlns:wne="http://schemas.microsoft.com/office/word/2006/wordml" xmlns:wps="http://schemas.microsoft.com/office/word/2010/wordprocessingShape" mc:Ignorable="w14 w15 w16se wp14">
   <w:p>
     <w:pPr>
       <w:pStyle w:val="Header"/>
@@ -15235,7 +15699,7 @@
 </file>
 
 <file path=word/header2.xml><?xml version="1.0" encoding="utf-8"?>
-<w:hdr xmlns:wpc="http://schemas.microsoft.com/office/word/2010/wordprocessingCanvas" xmlns:cx="http://schemas.microsoft.com/office/drawing/2014/chartex" xmlns:cx1="http://schemas.microsoft.com/office/drawing/2015/9/8/chartex" xmlns:cx2="http://schemas.microsoft.com/office/drawing/2015/10/21/chartex" xmlns:cx3="http://schemas.microsoft.com/office/drawing/2016/5/9/chartex" xmlns:cx4="http://schemas.microsoft.com/office/drawing/2016/5/10/chartex" xmlns:cx5="http://schemas.microsoft.com/office/drawing/2016/5/11/chartex" xmlns:cx6="http://schemas.microsoft.com/office/drawing/2016/5/12/chartex" xmlns:cx7="http://schemas.microsoft.com/office/drawing/2016/5/13/chartex" xmlns:cx8="http://schemas.microsoft.com/office/drawing/2016/5/14/chartex" xmlns:mc="http://schemas.openxmlformats.org/markup-compatibility/2006" xmlns:aink="http://schemas.microsoft.com/office/drawing/2016/ink" xmlns:am3d="http://schemas.microsoft.com/office/drawing/2017/model3d" xmlns:o="urn:schemas-microsoft-com:office:office" xmlns:r="http://schemas.openxmlformats.org/officeDocument/2006/relationships" xmlns:m="http://schemas.openxmlformats.org/officeDocument/2006/math" xmlns:v="urn:schemas-microsoft-com:vml" xmlns:wp14="http://schemas.microsoft.com/office/word/2010/wordprocessingDrawing" xmlns:wp="http://schemas.openxmlformats.org/drawingml/2006/wordprocessingDrawing" xmlns:w10="urn:schemas-microsoft-com:office:word" xmlns:w="http://schemas.openxmlformats.org/wordprocessingml/2006/main" xmlns:w14="http://schemas.microsoft.com/office/word/2010/wordml" xmlns:w15="http://schemas.microsoft.com/office/word/2012/wordml" xmlns:w16cex="http://schemas.microsoft.com/office/word/2018/wordml/cex" xmlns:w16cid="http://schemas.microsoft.com/office/word/2016/wordml/cid" xmlns:w16="http://schemas.microsoft.com/office/word/2018/wordml" xmlns:w16se="http://schemas.microsoft.com/office/word/2015/wordml/symex" xmlns:wpg="http://schemas.microsoft.com/office/word/2010/wordprocessingGroup" xmlns:wpi="http://schemas.microsoft.com/office/word/2010/wordprocessingInk" xmlns:wne="http://schemas.microsoft.com/office/word/2006/wordml" xmlns:wps="http://schemas.microsoft.com/office/word/2010/wordprocessingShape" mc:Ignorable="w14 w15 w16se w16cid w16 w16cex wp14">
+<w:hdr xmlns:wpc="http://schemas.microsoft.com/office/word/2010/wordprocessingCanvas" xmlns:cx="http://schemas.microsoft.com/office/drawing/2014/chartex" xmlns:mc="http://schemas.openxmlformats.org/markup-compatibility/2006" xmlns:o="urn:schemas-microsoft-com:office:office" xmlns:r="http://schemas.openxmlformats.org/officeDocument/2006/relationships" xmlns:m="http://schemas.openxmlformats.org/officeDocument/2006/math" xmlns:v="urn:schemas-microsoft-com:vml" xmlns:wp14="http://schemas.microsoft.com/office/word/2010/wordprocessingDrawing" xmlns:wp="http://schemas.openxmlformats.org/drawingml/2006/wordprocessingDrawing" xmlns:w10="urn:schemas-microsoft-com:office:word" xmlns:w="http://schemas.openxmlformats.org/wordprocessingml/2006/main" xmlns:w14="http://schemas.microsoft.com/office/word/2010/wordml" xmlns:w15="http://schemas.microsoft.com/office/word/2012/wordml" xmlns:w16se="http://schemas.microsoft.com/office/word/2015/wordml/symex" xmlns:wpg="http://schemas.microsoft.com/office/word/2010/wordprocessingGroup" xmlns:wpi="http://schemas.microsoft.com/office/word/2010/wordprocessingInk" xmlns:wne="http://schemas.microsoft.com/office/word/2006/wordml" xmlns:wps="http://schemas.microsoft.com/office/word/2010/wordprocessingShape" mc:Ignorable="w14 w15 w16se wp14">
   <w:sdt>
     <w:sdtPr>
       <w:id w:val="-1509522415"/>
@@ -15288,7 +15752,7 @@
 </file>
 
 <file path=word/header3.xml><?xml version="1.0" encoding="utf-8"?>
-<w:hdr xmlns:wpc="http://schemas.microsoft.com/office/word/2010/wordprocessingCanvas" xmlns:cx="http://schemas.microsoft.com/office/drawing/2014/chartex" xmlns:cx1="http://schemas.microsoft.com/office/drawing/2015/9/8/chartex" xmlns:cx2="http://schemas.microsoft.com/office/drawing/2015/10/21/chartex" xmlns:cx3="http://schemas.microsoft.com/office/drawing/2016/5/9/chartex" xmlns:cx4="http://schemas.microsoft.com/office/drawing/2016/5/10/chartex" xmlns:cx5="http://schemas.microsoft.com/office/drawing/2016/5/11/chartex" xmlns:cx6="http://schemas.microsoft.com/office/drawing/2016/5/12/chartex" xmlns:cx7="http://schemas.microsoft.com/office/drawing/2016/5/13/chartex" xmlns:cx8="http://schemas.microsoft.com/office/drawing/2016/5/14/chartex" xmlns:mc="http://schemas.openxmlformats.org/markup-compatibility/2006" xmlns:aink="http://schemas.microsoft.com/office/drawing/2016/ink" xmlns:am3d="http://schemas.microsoft.com/office/drawing/2017/model3d" xmlns:o="urn:schemas-microsoft-com:office:office" xmlns:r="http://schemas.openxmlformats.org/officeDocument/2006/relationships" xmlns:m="http://schemas.openxmlformats.org/officeDocument/2006/math" xmlns:v="urn:schemas-microsoft-com:vml" xmlns:wp14="http://schemas.microsoft.com/office/word/2010/wordprocessingDrawing" xmlns:wp="http://schemas.openxmlformats.org/drawingml/2006/wordprocessingDrawing" xmlns:w10="urn:schemas-microsoft-com:office:word" xmlns:w="http://schemas.openxmlformats.org/wordprocessingml/2006/main" xmlns:w14="http://schemas.microsoft.com/office/word/2010/wordml" xmlns:w15="http://schemas.microsoft.com/office/word/2012/wordml" xmlns:w16cex="http://schemas.microsoft.com/office/word/2018/wordml/cex" xmlns:w16cid="http://schemas.microsoft.com/office/word/2016/wordml/cid" xmlns:w16="http://schemas.microsoft.com/office/word/2018/wordml" xmlns:w16se="http://schemas.microsoft.com/office/word/2015/wordml/symex" xmlns:wpg="http://schemas.microsoft.com/office/word/2010/wordprocessingGroup" xmlns:wpi="http://schemas.microsoft.com/office/word/2010/wordprocessingInk" xmlns:wne="http://schemas.microsoft.com/office/word/2006/wordml" xmlns:wps="http://schemas.microsoft.com/office/word/2010/wordprocessingShape" mc:Ignorable="w14 w15 w16se w16cid w16 w16cex wp14">
+<w:hdr xmlns:wpc="http://schemas.microsoft.com/office/word/2010/wordprocessingCanvas" xmlns:cx="http://schemas.microsoft.com/office/drawing/2014/chartex" xmlns:mc="http://schemas.openxmlformats.org/markup-compatibility/2006" xmlns:o="urn:schemas-microsoft-com:office:office" xmlns:r="http://schemas.openxmlformats.org/officeDocument/2006/relationships" xmlns:m="http://schemas.openxmlformats.org/officeDocument/2006/math" xmlns:v="urn:schemas-microsoft-com:vml" xmlns:wp14="http://schemas.microsoft.com/office/word/2010/wordprocessingDrawing" xmlns:wp="http://schemas.openxmlformats.org/drawingml/2006/wordprocessingDrawing" xmlns:w10="urn:schemas-microsoft-com:office:word" xmlns:w="http://schemas.openxmlformats.org/wordprocessingml/2006/main" xmlns:w14="http://schemas.microsoft.com/office/word/2010/wordml" xmlns:w15="http://schemas.microsoft.com/office/word/2012/wordml" xmlns:w16se="http://schemas.microsoft.com/office/word/2015/wordml/symex" xmlns:wpg="http://schemas.microsoft.com/office/word/2010/wordprocessingGroup" xmlns:wpi="http://schemas.microsoft.com/office/word/2010/wordprocessingInk" xmlns:wne="http://schemas.microsoft.com/office/word/2006/wordml" xmlns:wps="http://schemas.microsoft.com/office/word/2010/wordprocessingShape" mc:Ignorable="w14 w15 w16se wp14">
   <w:sdt>
     <w:sdtPr>
       <w:id w:val="-475520606"/>
@@ -15341,7 +15805,7 @@
 </file>
 
 <file path=word/numbering.xml><?xml version="1.0" encoding="utf-8"?>
-<w:numbering xmlns:wpc="http://schemas.microsoft.com/office/word/2010/wordprocessingCanvas" xmlns:cx="http://schemas.microsoft.com/office/drawing/2014/chartex" xmlns:cx1="http://schemas.microsoft.com/office/drawing/2015/9/8/chartex" xmlns:cx2="http://schemas.microsoft.com/office/drawing/2015/10/21/chartex" xmlns:cx3="http://schemas.microsoft.com/office/drawing/2016/5/9/chartex" xmlns:cx4="http://schemas.microsoft.com/office/drawing/2016/5/10/chartex" xmlns:cx5="http://schemas.microsoft.com/office/drawing/2016/5/11/chartex" xmlns:cx6="http://schemas.microsoft.com/office/drawing/2016/5/12/chartex" xmlns:cx7="http://schemas.microsoft.com/office/drawing/2016/5/13/chartex" xmlns:cx8="http://schemas.microsoft.com/office/drawing/2016/5/14/chartex" xmlns:mc="http://schemas.openxmlformats.org/markup-compatibility/2006" xmlns:aink="http://schemas.microsoft.com/office/drawing/2016/ink" xmlns:am3d="http://schemas.microsoft.com/office/drawing/2017/model3d" xmlns:o="urn:schemas-microsoft-com:office:office" xmlns:r="http://schemas.openxmlformats.org/officeDocument/2006/relationships" xmlns:m="http://schemas.openxmlformats.org/officeDocument/2006/math" xmlns:v="urn:schemas-microsoft-com:vml" xmlns:wp14="http://schemas.microsoft.com/office/word/2010/wordprocessingDrawing" xmlns:wp="http://schemas.openxmlformats.org/drawingml/2006/wordprocessingDrawing" xmlns:w10="urn:schemas-microsoft-com:office:word" xmlns:w="http://schemas.openxmlformats.org/wordprocessingml/2006/main" xmlns:w14="http://schemas.microsoft.com/office/word/2010/wordml" xmlns:w15="http://schemas.microsoft.com/office/word/2012/wordml" xmlns:w16cex="http://schemas.microsoft.com/office/word/2018/wordml/cex" xmlns:w16cid="http://schemas.microsoft.com/office/word/2016/wordml/cid" xmlns:w16="http://schemas.microsoft.com/office/word/2018/wordml" xmlns:w16se="http://schemas.microsoft.com/office/word/2015/wordml/symex" xmlns:wpg="http://schemas.microsoft.com/office/word/2010/wordprocessingGroup" xmlns:wpi="http://schemas.microsoft.com/office/word/2010/wordprocessingInk" xmlns:wne="http://schemas.microsoft.com/office/word/2006/wordml" xmlns:wps="http://schemas.microsoft.com/office/word/2010/wordprocessingShape" mc:Ignorable="w14 w15 w16se w16cid w16 w16cex wp14">
+<w:numbering xmlns:wpc="http://schemas.microsoft.com/office/word/2010/wordprocessingCanvas" xmlns:cx="http://schemas.microsoft.com/office/drawing/2014/chartex" xmlns:mc="http://schemas.openxmlformats.org/markup-compatibility/2006" xmlns:o="urn:schemas-microsoft-com:office:office" xmlns:r="http://schemas.openxmlformats.org/officeDocument/2006/relationships" xmlns:m="http://schemas.openxmlformats.org/officeDocument/2006/math" xmlns:v="urn:schemas-microsoft-com:vml" xmlns:wp14="http://schemas.microsoft.com/office/word/2010/wordprocessingDrawing" xmlns:wp="http://schemas.openxmlformats.org/drawingml/2006/wordprocessingDrawing" xmlns:w10="urn:schemas-microsoft-com:office:word" xmlns:w="http://schemas.openxmlformats.org/wordprocessingml/2006/main" xmlns:w14="http://schemas.microsoft.com/office/word/2010/wordml" xmlns:w15="http://schemas.microsoft.com/office/word/2012/wordml" xmlns:w16se="http://schemas.microsoft.com/office/word/2015/wordml/symex" xmlns:wpg="http://schemas.microsoft.com/office/word/2010/wordprocessingGroup" xmlns:wpi="http://schemas.microsoft.com/office/word/2010/wordprocessingInk" xmlns:wne="http://schemas.microsoft.com/office/word/2006/wordml" xmlns:wps="http://schemas.microsoft.com/office/word/2010/wordprocessingShape" mc:Ignorable="w14 w15 w16se wp14">
   <w:abstractNum w:abstractNumId="0" w15:restartNumberingAfterBreak="0">
     <w:nsid w:val="036B59C5"/>
     <w:multiLevelType w:val="hybridMultilevel"/>
@@ -19804,7 +20268,7 @@
 </file>
 
 <file path=word/styles.xml><?xml version="1.0" encoding="utf-8"?>
-<w:styles xmlns:mc="http://schemas.openxmlformats.org/markup-compatibility/2006" xmlns:r="http://schemas.openxmlformats.org/officeDocument/2006/relationships" xmlns:w="http://schemas.openxmlformats.org/wordprocessingml/2006/main" xmlns:w14="http://schemas.microsoft.com/office/word/2010/wordml" xmlns:w15="http://schemas.microsoft.com/office/word/2012/wordml" xmlns:w16cex="http://schemas.microsoft.com/office/word/2018/wordml/cex" xmlns:w16cid="http://schemas.microsoft.com/office/word/2016/wordml/cid" xmlns:w16="http://schemas.microsoft.com/office/word/2018/wordml" xmlns:w16se="http://schemas.microsoft.com/office/word/2015/wordml/symex" mc:Ignorable="w14 w15 w16se w16cid w16 w16cex">
+<w:styles xmlns:mc="http://schemas.openxmlformats.org/markup-compatibility/2006" xmlns:r="http://schemas.openxmlformats.org/officeDocument/2006/relationships" xmlns:w="http://schemas.openxmlformats.org/wordprocessingml/2006/main" xmlns:w14="http://schemas.microsoft.com/office/word/2010/wordml" xmlns:w15="http://schemas.microsoft.com/office/word/2012/wordml" xmlns:w16se="http://schemas.microsoft.com/office/word/2015/wordml/symex" mc:Ignorable="w14 w15 w16se">
   <w:docDefaults>
     <w:rPrDefault>
       <w:rPr>
@@ -19820,7 +20284,7 @@
       </w:pPr>
     </w:pPrDefault>
   </w:docDefaults>
-  <w:latentStyles w:defLockedState="0" w:defUIPriority="99" w:defSemiHidden="0" w:defUnhideWhenUsed="0" w:defQFormat="0" w:count="376">
+  <w:latentStyles w:defLockedState="0" w:defUIPriority="99" w:defSemiHidden="0" w:defUnhideWhenUsed="0" w:defQFormat="0" w:count="371">
     <w:lsdException w:name="Normal" w:uiPriority="0" w:qFormat="1"/>
     <w:lsdException w:name="heading 1" w:uiPriority="9" w:qFormat="1"/>
     <w:lsdException w:name="heading 2" w:semiHidden="1" w:uiPriority="9" w:unhideWhenUsed="1" w:qFormat="1"/>
@@ -19975,7 +20439,7 @@
     <w:lsdException w:name="Table Web 2" w:semiHidden="1" w:unhideWhenUsed="1"/>
     <w:lsdException w:name="Table Web 3" w:semiHidden="1" w:unhideWhenUsed="1"/>
     <w:lsdException w:name="Balloon Text" w:semiHidden="1" w:unhideWhenUsed="1"/>
-    <w:lsdException w:name="Table Grid" w:semiHidden="1" w:uiPriority="59" w:unhideWhenUsed="1"/>
+    <w:lsdException w:name="Table Grid" w:uiPriority="59"/>
     <w:lsdException w:name="Table Theme" w:semiHidden="1" w:unhideWhenUsed="1"/>
     <w:lsdException w:name="Placeholder Text" w:semiHidden="1"/>
     <w:lsdException w:name="No Spacing" w:uiPriority="1" w:qFormat="1"/>
@@ -20192,11 +20656,6 @@
     <w:lsdException w:name="List Table 5 Dark Accent 6" w:uiPriority="50"/>
     <w:lsdException w:name="List Table 6 Colorful Accent 6" w:uiPriority="51"/>
     <w:lsdException w:name="List Table 7 Colorful Accent 6" w:uiPriority="52"/>
-    <w:lsdException w:name="Mention" w:semiHidden="1" w:unhideWhenUsed="1"/>
-    <w:lsdException w:name="Smart Hyperlink" w:semiHidden="1" w:unhideWhenUsed="1"/>
-    <w:lsdException w:name="Hashtag" w:semiHidden="1" w:unhideWhenUsed="1"/>
-    <w:lsdException w:name="Unresolved Mention" w:semiHidden="1" w:unhideWhenUsed="1"/>
-    <w:lsdException w:name="Smart Link" w:semiHidden="1" w:unhideWhenUsed="1"/>
   </w:latentStyles>
   <w:style w:type="paragraph" w:default="1" w:styleId="Normal">
     <w:name w:val="Normal"/>
@@ -20307,6 +20766,7 @@
   <w:style w:type="character" w:default="1" w:styleId="DefaultParagraphFont">
     <w:name w:val="Default Paragraph Font"/>
     <w:uiPriority w:val="1"/>
+    <w:semiHidden/>
     <w:unhideWhenUsed/>
   </w:style>
   <w:style w:type="table" w:default="1" w:styleId="TableNormal">
@@ -21643,7 +22103,7 @@
 </file>
 
 <file path=customXml/itemProps1.xml><?xml version="1.0" encoding="utf-8"?>
-<ds:datastoreItem xmlns:ds="http://schemas.openxmlformats.org/officeDocument/2006/customXml" ds:itemID="{FB08A5EE-1202-4A91-A444-2C5493E93982}">
+<ds:datastoreItem xmlns:ds="http://schemas.openxmlformats.org/officeDocument/2006/customXml" ds:itemID="{108576BF-5E9C-491C-8A3A-69772F9145D3}">
   <ds:schemaRefs>
     <ds:schemaRef ds:uri="http://schemas.openxmlformats.org/officeDocument/2006/bibliography"/>
   </ds:schemaRefs>

</xml_diff>